<commit_message>
hoofdstuk 2.1 eli + nalezen jarno
</commit_message>
<xml_diff>
--- a/files/inleidingICTEO9.docx
+++ b/files/inleidingICTEO9.docx
@@ -173,18 +173,39 @@
           <w:lang w:val="en-GB"/>
         </w:rPr>
       </w:pPr>
+      <w:proofErr w:type="spellStart"/>
       <w:r>
         <w:rPr>
           <w:lang w:val="en-GB"/>
         </w:rPr>
-        <w:t xml:space="preserve">Professionele Batchelor Electronica-ICT / </w:t>
-      </w:r>
+        <w:t>Professionele</w:t>
+      </w:r>
+      <w:proofErr w:type="spellEnd"/>
       <w:r>
         <w:rPr>
           <w:lang w:val="en-GB"/>
         </w:rPr>
+        <w:t xml:space="preserve"> Batchelor Electronica-ICT / </w:t>
+      </w:r>
+      <w:r>
+        <w:rPr>
+          <w:lang w:val="en-GB"/>
+        </w:rPr>
         <w:br/>
-        <w:t>Fase 2</w:t>
+      </w:r>
+      <w:proofErr w:type="spellStart"/>
+      <w:r>
+        <w:rPr>
+          <w:lang w:val="en-GB"/>
+        </w:rPr>
+        <w:t>Fase</w:t>
+      </w:r>
+      <w:proofErr w:type="spellEnd"/>
+      <w:r>
+        <w:rPr>
+          <w:lang w:val="en-GB"/>
+        </w:rPr>
+        <w:t xml:space="preserve"> 2</w:t>
       </w:r>
     </w:p>
     <w:p>
@@ -881,24 +902,7 @@
             <w:noProof/>
             <w:shd w:val="clear" w:color="auto" w:fill="E7E6E6" w:themeFill="background2"/>
           </w:rPr>
-          <w:t xml:space="preserve">1 Mogelijke </w:t>
-        </w:r>
-        <w:r>
-          <w:rPr>
-            <w:rStyle w:val="Hyperlink"/>
-            <w:noProof/>
-            <w:shd w:val="clear" w:color="auto" w:fill="E7E6E6" w:themeFill="background2"/>
-            <w:lang w:val="en-BE"/>
-          </w:rPr>
-          <w:t>en gekozen h</w:t>
-        </w:r>
-        <w:r>
-          <w:rPr>
-            <w:rStyle w:val="Hyperlink"/>
-            <w:noProof/>
-            <w:shd w:val="clear" w:color="auto" w:fill="E7E6E6" w:themeFill="background2"/>
-          </w:rPr>
-          <w:t>ardware</w:t>
+          <w:t>1 Mogelijke en gekozen hardware</w:t>
         </w:r>
         <w:r>
           <w:rPr>
@@ -971,7 +975,6 @@
           <w:rPr>
             <w:rStyle w:val="Hyperlink"/>
             <w:noProof/>
-            <w:lang w:val="en-BE"/>
             <w14:shadow w14:blurRad="38100" w14:dist="19050" w14:dir="2700000" w14:sx="100000" w14:sy="100000" w14:kx="0" w14:ky="0" w14:algn="tl">
               <w14:schemeClr w14:val="dk1">
                 <w14:alpha w14:val="60000"/>
@@ -983,8 +986,75 @@
               <w14:round/>
             </w14:textOutline>
           </w:rPr>
-          <w:t xml:space="preserve">1.1 </w:t>
-        </w:r>
+          <w:t>1.1 Spelbediening</w:t>
+        </w:r>
+        <w:r>
+          <w:rPr>
+            <w:noProof/>
+            <w:webHidden/>
+          </w:rPr>
+          <w:tab/>
+        </w:r>
+        <w:r>
+          <w:rPr>
+            <w:noProof/>
+            <w:webHidden/>
+          </w:rPr>
+          <w:fldChar w:fldCharType="begin"/>
+        </w:r>
+        <w:r>
+          <w:rPr>
+            <w:noProof/>
+            <w:webHidden/>
+          </w:rPr>
+          <w:instrText xml:space="preserve"> PAGEREF _Toc130472959 \h </w:instrText>
+        </w:r>
+        <w:r>
+          <w:rPr>
+            <w:noProof/>
+            <w:webHidden/>
+          </w:rPr>
+        </w:r>
+        <w:r>
+          <w:rPr>
+            <w:noProof/>
+            <w:webHidden/>
+          </w:rPr>
+          <w:fldChar w:fldCharType="separate"/>
+        </w:r>
+        <w:r>
+          <w:rPr>
+            <w:noProof/>
+            <w:webHidden/>
+          </w:rPr>
+          <w:t>10</w:t>
+        </w:r>
+        <w:r>
+          <w:rPr>
+            <w:noProof/>
+            <w:webHidden/>
+          </w:rPr>
+          <w:fldChar w:fldCharType="end"/>
+        </w:r>
+      </w:hyperlink>
+    </w:p>
+    <w:p>
+      <w:pPr>
+        <w:pStyle w:val="TOC2"/>
+        <w:tabs>
+          <w:tab w:val="right" w:pos="9016"/>
+        </w:tabs>
+        <w:rPr>
+          <w:rFonts w:eastAsiaTheme="minorEastAsia" w:cstheme="minorBidi"/>
+          <w:b w:val="0"/>
+          <w:bCs w:val="0"/>
+          <w:noProof/>
+          <w:sz w:val="22"/>
+          <w:szCs w:val="22"/>
+          <w:lang w:eastAsia="nl-BE"/>
+        </w:rPr>
+      </w:pPr>
+      <w:hyperlink w:anchor="_Toc130472960" w:history="1">
         <w:r>
           <w:rPr>
             <w:rStyle w:val="Hyperlink"/>
@@ -1000,7 +1070,7 @@
               <w14:round/>
             </w14:textOutline>
           </w:rPr>
-          <w:t>Spelbediening</w:t>
+          <w:t>1.2 Goaldetectie</w:t>
         </w:r>
         <w:r>
           <w:rPr>
@@ -1021,7 +1091,7 @@
             <w:noProof/>
             <w:webHidden/>
           </w:rPr>
-          <w:instrText xml:space="preserve"> PAGEREF _Toc130472959 \h </w:instrText>
+          <w:instrText xml:space="preserve"> PAGEREF _Toc130472960 \h </w:instrText>
         </w:r>
         <w:r>
           <w:rPr>
@@ -1068,7 +1138,7 @@
           <w:lang w:eastAsia="nl-BE"/>
         </w:rPr>
       </w:pPr>
-      <w:hyperlink w:anchor="_Toc130472960" w:history="1">
+      <w:hyperlink w:anchor="_Toc130472961" w:history="1">
         <w:r>
           <w:rPr>
             <w:rStyle w:val="Hyperlink"/>
@@ -1084,7 +1154,7 @@
               <w14:round/>
             </w14:textOutline>
           </w:rPr>
-          <w:t>1.2 Goaldetectie</w:t>
+          <w:t>1.3 Display met game-informatie</w:t>
         </w:r>
         <w:r>
           <w:rPr>
@@ -1105,7 +1175,7 @@
             <w:noProof/>
             <w:webHidden/>
           </w:rPr>
-          <w:instrText xml:space="preserve"> PAGEREF _Toc130472960 \h </w:instrText>
+          <w:instrText xml:space="preserve"> PAGEREF _Toc130472961 \h </w:instrText>
         </w:r>
         <w:r>
           <w:rPr>
@@ -1152,7 +1222,7 @@
           <w:lang w:eastAsia="nl-BE"/>
         </w:rPr>
       </w:pPr>
-      <w:hyperlink w:anchor="_Toc130472961" w:history="1">
+      <w:hyperlink w:anchor="_Toc130472962" w:history="1">
         <w:r>
           <w:rPr>
             <w:rStyle w:val="Hyperlink"/>
@@ -1168,13 +1238,79 @@
               <w14:round/>
             </w14:textOutline>
           </w:rPr>
-          <w:t>1.3 Display met game</w:t>
-        </w:r>
+          <w:t>1.4 Ledelementen voor verlichting en versiering</w:t>
+        </w:r>
+        <w:r>
+          <w:rPr>
+            <w:noProof/>
+            <w:webHidden/>
+          </w:rPr>
+          <w:tab/>
+        </w:r>
+        <w:r>
+          <w:rPr>
+            <w:noProof/>
+            <w:webHidden/>
+          </w:rPr>
+          <w:fldChar w:fldCharType="begin"/>
+        </w:r>
+        <w:r>
+          <w:rPr>
+            <w:noProof/>
+            <w:webHidden/>
+          </w:rPr>
+          <w:instrText xml:space="preserve"> PAGEREF _Toc130472962 \h </w:instrText>
+        </w:r>
+        <w:r>
+          <w:rPr>
+            <w:noProof/>
+            <w:webHidden/>
+          </w:rPr>
+        </w:r>
+        <w:r>
+          <w:rPr>
+            <w:noProof/>
+            <w:webHidden/>
+          </w:rPr>
+          <w:fldChar w:fldCharType="separate"/>
+        </w:r>
+        <w:r>
+          <w:rPr>
+            <w:noProof/>
+            <w:webHidden/>
+          </w:rPr>
+          <w:t>10</w:t>
+        </w:r>
+        <w:r>
+          <w:rPr>
+            <w:noProof/>
+            <w:webHidden/>
+          </w:rPr>
+          <w:fldChar w:fldCharType="end"/>
+        </w:r>
+      </w:hyperlink>
+    </w:p>
+    <w:p>
+      <w:pPr>
+        <w:pStyle w:val="TOC2"/>
+        <w:tabs>
+          <w:tab w:val="right" w:pos="9016"/>
+        </w:tabs>
+        <w:rPr>
+          <w:rFonts w:eastAsiaTheme="minorEastAsia" w:cstheme="minorBidi"/>
+          <w:b w:val="0"/>
+          <w:bCs w:val="0"/>
+          <w:noProof/>
+          <w:sz w:val="22"/>
+          <w:szCs w:val="22"/>
+          <w:lang w:eastAsia="nl-BE"/>
+        </w:rPr>
+      </w:pPr>
+      <w:hyperlink w:anchor="_Toc130472963" w:history="1">
         <w:r>
           <w:rPr>
             <w:rStyle w:val="Hyperlink"/>
             <w:noProof/>
-            <w:lang w:val="en-BE"/>
             <w14:shadow w14:blurRad="38100" w14:dist="19050" w14:dir="2700000" w14:sx="100000" w14:sy="100000" w14:kx="0" w14:ky="0" w14:algn="tl">
               <w14:schemeClr w14:val="dk1">
                 <w14:alpha w14:val="60000"/>
@@ -1186,8 +1322,151 @@
               <w14:round/>
             </w14:textOutline>
           </w:rPr>
-          <w:t>-</w:t>
-        </w:r>
+          <w:t>1.5 Luidsprekers</w:t>
+        </w:r>
+        <w:r>
+          <w:rPr>
+            <w:noProof/>
+            <w:webHidden/>
+          </w:rPr>
+          <w:tab/>
+        </w:r>
+        <w:r>
+          <w:rPr>
+            <w:noProof/>
+            <w:webHidden/>
+          </w:rPr>
+          <w:fldChar w:fldCharType="begin"/>
+        </w:r>
+        <w:r>
+          <w:rPr>
+            <w:noProof/>
+            <w:webHidden/>
+          </w:rPr>
+          <w:instrText xml:space="preserve"> PAGEREF _Toc130472963 \h </w:instrText>
+        </w:r>
+        <w:r>
+          <w:rPr>
+            <w:noProof/>
+            <w:webHidden/>
+          </w:rPr>
+        </w:r>
+        <w:r>
+          <w:rPr>
+            <w:noProof/>
+            <w:webHidden/>
+          </w:rPr>
+          <w:fldChar w:fldCharType="separate"/>
+        </w:r>
+        <w:r>
+          <w:rPr>
+            <w:noProof/>
+            <w:webHidden/>
+          </w:rPr>
+          <w:t>10</w:t>
+        </w:r>
+        <w:r>
+          <w:rPr>
+            <w:noProof/>
+            <w:webHidden/>
+          </w:rPr>
+          <w:fldChar w:fldCharType="end"/>
+        </w:r>
+      </w:hyperlink>
+    </w:p>
+    <w:p>
+      <w:pPr>
+        <w:pStyle w:val="TOC1"/>
+        <w:tabs>
+          <w:tab w:val="right" w:pos="9016"/>
+        </w:tabs>
+        <w:rPr>
+          <w:rFonts w:asciiTheme="minorHAnsi" w:eastAsiaTheme="minorEastAsia" w:hAnsiTheme="minorHAnsi" w:cstheme="minorBidi"/>
+          <w:b w:val="0"/>
+          <w:bCs w:val="0"/>
+          <w:caps w:val="0"/>
+          <w:noProof/>
+          <w:sz w:val="22"/>
+          <w:szCs w:val="22"/>
+          <w:lang w:eastAsia="nl-BE"/>
+        </w:rPr>
+      </w:pPr>
+      <w:hyperlink w:anchor="_Toc130472964" w:history="1">
+        <w:r>
+          <w:rPr>
+            <w:rStyle w:val="Hyperlink"/>
+            <w:noProof/>
+            <w:shd w:val="clear" w:color="auto" w:fill="E7E6E6" w:themeFill="background2"/>
+          </w:rPr>
+          <w:t>2 Mogelijke en gekozen Software</w:t>
+        </w:r>
+        <w:r>
+          <w:rPr>
+            <w:noProof/>
+            <w:webHidden/>
+          </w:rPr>
+          <w:tab/>
+        </w:r>
+        <w:r>
+          <w:rPr>
+            <w:noProof/>
+            <w:webHidden/>
+          </w:rPr>
+          <w:fldChar w:fldCharType="begin"/>
+        </w:r>
+        <w:r>
+          <w:rPr>
+            <w:noProof/>
+            <w:webHidden/>
+          </w:rPr>
+          <w:instrText xml:space="preserve"> PAGEREF _Toc130472964 \h </w:instrText>
+        </w:r>
+        <w:r>
+          <w:rPr>
+            <w:noProof/>
+            <w:webHidden/>
+          </w:rPr>
+        </w:r>
+        <w:r>
+          <w:rPr>
+            <w:noProof/>
+            <w:webHidden/>
+          </w:rPr>
+          <w:fldChar w:fldCharType="separate"/>
+        </w:r>
+        <w:r>
+          <w:rPr>
+            <w:noProof/>
+            <w:webHidden/>
+          </w:rPr>
+          <w:t>11</w:t>
+        </w:r>
+        <w:r>
+          <w:rPr>
+            <w:noProof/>
+            <w:webHidden/>
+          </w:rPr>
+          <w:fldChar w:fldCharType="end"/>
+        </w:r>
+      </w:hyperlink>
+    </w:p>
+    <w:p>
+      <w:pPr>
+        <w:pStyle w:val="TOC2"/>
+        <w:tabs>
+          <w:tab w:val="right" w:pos="9016"/>
+        </w:tabs>
+        <w:rPr>
+          <w:rFonts w:eastAsiaTheme="minorEastAsia" w:cstheme="minorBidi"/>
+          <w:b w:val="0"/>
+          <w:bCs w:val="0"/>
+          <w:noProof/>
+          <w:sz w:val="22"/>
+          <w:szCs w:val="22"/>
+          <w:lang w:eastAsia="nl-BE"/>
+        </w:rPr>
+      </w:pPr>
+      <w:hyperlink w:anchor="_Toc130472965" w:history="1">
         <w:r>
           <w:rPr>
             <w:rStyle w:val="Hyperlink"/>
@@ -1203,7 +1482,7 @@
               <w14:round/>
             </w14:textOutline>
           </w:rPr>
-          <w:t>informatie</w:t>
+          <w:t>2.1 Frontend</w:t>
         </w:r>
         <w:r>
           <w:rPr>
@@ -1224,7 +1503,7 @@
             <w:noProof/>
             <w:webHidden/>
           </w:rPr>
-          <w:instrText xml:space="preserve"> PAGEREF _Toc130472961 \h </w:instrText>
+          <w:instrText xml:space="preserve"> PAGEREF _Toc130472965 \h </w:instrText>
         </w:r>
         <w:r>
           <w:rPr>
@@ -1244,7 +1523,7 @@
             <w:noProof/>
             <w:webHidden/>
           </w:rPr>
-          <w:t>10</w:t>
+          <w:t>11</w:t>
         </w:r>
         <w:r>
           <w:rPr>
@@ -1271,7 +1550,7 @@
           <w:lang w:eastAsia="nl-BE"/>
         </w:rPr>
       </w:pPr>
-      <w:hyperlink w:anchor="_Toc130472962" w:history="1">
+      <w:hyperlink w:anchor="_Toc130472966" w:history="1">
         <w:r>
           <w:rPr>
             <w:rStyle w:val="Hyperlink"/>
@@ -1287,7 +1566,7 @@
               <w14:round/>
             </w14:textOutline>
           </w:rPr>
-          <w:t>1.4 Ledelementen voor verlichting en versiering</w:t>
+          <w:t>2.2 Backend</w:t>
         </w:r>
         <w:r>
           <w:rPr>
@@ -1308,7 +1587,7 @@
             <w:noProof/>
             <w:webHidden/>
           </w:rPr>
-          <w:instrText xml:space="preserve"> PAGEREF _Toc130472962 \h </w:instrText>
+          <w:instrText xml:space="preserve"> PAGEREF _Toc130472966 \h </w:instrText>
         </w:r>
         <w:r>
           <w:rPr>
@@ -1328,7 +1607,7 @@
             <w:noProof/>
             <w:webHidden/>
           </w:rPr>
-          <w:t>10</w:t>
+          <w:t>11</w:t>
         </w:r>
         <w:r>
           <w:rPr>
@@ -1355,7 +1634,7 @@
           <w:lang w:eastAsia="nl-BE"/>
         </w:rPr>
       </w:pPr>
-      <w:hyperlink w:anchor="_Toc130472963" w:history="1">
+      <w:hyperlink w:anchor="_Toc130472967" w:history="1">
         <w:r>
           <w:rPr>
             <w:rStyle w:val="Hyperlink"/>
@@ -1371,7 +1650,7 @@
               <w14:round/>
             </w14:textOutline>
           </w:rPr>
-          <w:t>1.5 Luidsprekers</w:t>
+          <w:t>2.3 Communicatie tussen front- en backend</w:t>
         </w:r>
         <w:r>
           <w:rPr>
@@ -1392,100 +1671,7 @@
             <w:noProof/>
             <w:webHidden/>
           </w:rPr>
-          <w:instrText xml:space="preserve"> PAGEREF _Toc130472963 \h </w:instrText>
-        </w:r>
-        <w:r>
-          <w:rPr>
-            <w:noProof/>
-            <w:webHidden/>
-          </w:rPr>
-        </w:r>
-        <w:r>
-          <w:rPr>
-            <w:noProof/>
-            <w:webHidden/>
-          </w:rPr>
-          <w:fldChar w:fldCharType="separate"/>
-        </w:r>
-        <w:r>
-          <w:rPr>
-            <w:noProof/>
-            <w:webHidden/>
-          </w:rPr>
-          <w:t>10</w:t>
-        </w:r>
-        <w:r>
-          <w:rPr>
-            <w:noProof/>
-            <w:webHidden/>
-          </w:rPr>
-          <w:fldChar w:fldCharType="end"/>
-        </w:r>
-      </w:hyperlink>
-    </w:p>
-    <w:p>
-      <w:pPr>
-        <w:pStyle w:val="TOC1"/>
-        <w:tabs>
-          <w:tab w:val="right" w:pos="9016"/>
-        </w:tabs>
-        <w:rPr>
-          <w:rFonts w:asciiTheme="minorHAnsi" w:eastAsiaTheme="minorEastAsia" w:hAnsiTheme="minorHAnsi" w:cstheme="minorBidi"/>
-          <w:b w:val="0"/>
-          <w:bCs w:val="0"/>
-          <w:caps w:val="0"/>
-          <w:noProof/>
-          <w:sz w:val="22"/>
-          <w:szCs w:val="22"/>
-          <w:lang w:eastAsia="nl-BE"/>
-        </w:rPr>
-      </w:pPr>
-      <w:hyperlink w:anchor="_Toc130472964" w:history="1">
-        <w:r>
-          <w:rPr>
-            <w:rStyle w:val="Hyperlink"/>
-            <w:noProof/>
-            <w:shd w:val="clear" w:color="auto" w:fill="E7E6E6" w:themeFill="background2"/>
-          </w:rPr>
-          <w:t xml:space="preserve">2 Mogelijke </w:t>
-        </w:r>
-        <w:r>
-          <w:rPr>
-            <w:rStyle w:val="Hyperlink"/>
-            <w:noProof/>
-            <w:shd w:val="clear" w:color="auto" w:fill="E7E6E6" w:themeFill="background2"/>
-            <w:lang w:val="en-BE"/>
-          </w:rPr>
-          <w:t xml:space="preserve">en gekozen </w:t>
-        </w:r>
-        <w:r>
-          <w:rPr>
-            <w:rStyle w:val="Hyperlink"/>
-            <w:noProof/>
-            <w:shd w:val="clear" w:color="auto" w:fill="E7E6E6" w:themeFill="background2"/>
-          </w:rPr>
-          <w:t>Software</w:t>
-        </w:r>
-        <w:r>
-          <w:rPr>
-            <w:noProof/>
-            <w:webHidden/>
-          </w:rPr>
-          <w:tab/>
-        </w:r>
-        <w:r>
-          <w:rPr>
-            <w:noProof/>
-            <w:webHidden/>
-          </w:rPr>
-          <w:fldChar w:fldCharType="begin"/>
-        </w:r>
-        <w:r>
-          <w:rPr>
-            <w:noProof/>
-            <w:webHidden/>
-          </w:rPr>
-          <w:instrText xml:space="preserve"> PAGEREF _Toc130472964 \h </w:instrText>
+          <w:instrText xml:space="preserve"> PAGEREF _Toc130472967 \h </w:instrText>
         </w:r>
         <w:r>
           <w:rPr>
@@ -1532,7 +1718,7 @@
           <w:lang w:eastAsia="nl-BE"/>
         </w:rPr>
       </w:pPr>
-      <w:hyperlink w:anchor="_Toc130472965" w:history="1">
+      <w:hyperlink w:anchor="_Toc130472968" w:history="1">
         <w:r>
           <w:rPr>
             <w:rStyle w:val="Hyperlink"/>
@@ -1548,7 +1734,7 @@
               <w14:round/>
             </w14:textOutline>
           </w:rPr>
-          <w:t>2.1 Frontend</w:t>
+          <w:t>2.4 Database</w:t>
         </w:r>
         <w:r>
           <w:rPr>
@@ -1569,7 +1755,7 @@
             <w:noProof/>
             <w:webHidden/>
           </w:rPr>
-          <w:instrText xml:space="preserve"> PAGEREF _Toc130472965 \h </w:instrText>
+          <w:instrText xml:space="preserve"> PAGEREF _Toc130472968 \h </w:instrText>
         </w:r>
         <w:r>
           <w:rPr>
@@ -1616,7 +1802,7 @@
           <w:lang w:eastAsia="nl-BE"/>
         </w:rPr>
       </w:pPr>
-      <w:hyperlink w:anchor="_Toc130472966" w:history="1">
+      <w:hyperlink w:anchor="_Toc130472969" w:history="1">
         <w:r>
           <w:rPr>
             <w:rStyle w:val="Hyperlink"/>
@@ -1632,7 +1818,7 @@
               <w14:round/>
             </w14:textOutline>
           </w:rPr>
-          <w:t>2.2 Backend</w:t>
+          <w:t>2.5 Communicatie tussen backend en database</w:t>
         </w:r>
         <w:r>
           <w:rPr>
@@ -1653,7 +1839,7 @@
             <w:noProof/>
             <w:webHidden/>
           </w:rPr>
-          <w:instrText xml:space="preserve"> PAGEREF _Toc130472966 \h </w:instrText>
+          <w:instrText xml:space="preserve"> PAGEREF _Toc130472969 \h </w:instrText>
         </w:r>
         <w:r>
           <w:rPr>
@@ -1673,7 +1859,83 @@
             <w:noProof/>
             <w:webHidden/>
           </w:rPr>
-          <w:t>11</w:t>
+          <w:t>12</w:t>
+        </w:r>
+        <w:r>
+          <w:rPr>
+            <w:noProof/>
+            <w:webHidden/>
+          </w:rPr>
+          <w:fldChar w:fldCharType="end"/>
+        </w:r>
+      </w:hyperlink>
+    </w:p>
+    <w:p>
+      <w:pPr>
+        <w:pStyle w:val="TOC1"/>
+        <w:tabs>
+          <w:tab w:val="right" w:pos="9016"/>
+        </w:tabs>
+        <w:rPr>
+          <w:rFonts w:asciiTheme="minorHAnsi" w:eastAsiaTheme="minorEastAsia" w:hAnsiTheme="minorHAnsi" w:cstheme="minorBidi"/>
+          <w:b w:val="0"/>
+          <w:bCs w:val="0"/>
+          <w:caps w:val="0"/>
+          <w:noProof/>
+          <w:sz w:val="22"/>
+          <w:szCs w:val="22"/>
+          <w:lang w:eastAsia="nl-BE"/>
+        </w:rPr>
+      </w:pPr>
+      <w:hyperlink w:anchor="_Toc130472970" w:history="1">
+        <w:r>
+          <w:rPr>
+            <w:rStyle w:val="Hyperlink"/>
+            <w:noProof/>
+            <w:shd w:val="clear" w:color="auto" w:fill="E7E6E6" w:themeFill="background2"/>
+          </w:rPr>
+          <w:t>3 Technische uitwerking hardware</w:t>
+        </w:r>
+        <w:r>
+          <w:rPr>
+            <w:noProof/>
+            <w:webHidden/>
+          </w:rPr>
+          <w:tab/>
+        </w:r>
+        <w:r>
+          <w:rPr>
+            <w:noProof/>
+            <w:webHidden/>
+          </w:rPr>
+          <w:fldChar w:fldCharType="begin"/>
+        </w:r>
+        <w:r>
+          <w:rPr>
+            <w:noProof/>
+            <w:webHidden/>
+          </w:rPr>
+          <w:instrText xml:space="preserve"> PAGEREF _Toc130472970 \h </w:instrText>
+        </w:r>
+        <w:r>
+          <w:rPr>
+            <w:noProof/>
+            <w:webHidden/>
+          </w:rPr>
+        </w:r>
+        <w:r>
+          <w:rPr>
+            <w:noProof/>
+            <w:webHidden/>
+          </w:rPr>
+          <w:fldChar w:fldCharType="separate"/>
+        </w:r>
+        <w:r>
+          <w:rPr>
+            <w:noProof/>
+            <w:webHidden/>
+          </w:rPr>
+          <w:t>13</w:t>
         </w:r>
         <w:r>
           <w:rPr>
@@ -1700,7 +1962,7 @@
           <w:lang w:eastAsia="nl-BE"/>
         </w:rPr>
       </w:pPr>
-      <w:hyperlink w:anchor="_Toc130472967" w:history="1">
+      <w:hyperlink w:anchor="_Toc130472971" w:history="1">
         <w:r>
           <w:rPr>
             <w:rStyle w:val="Hyperlink"/>
@@ -1716,13 +1978,79 @@
               <w14:round/>
             </w14:textOutline>
           </w:rPr>
-          <w:t>2.3 Communicatie tussen front</w:t>
-        </w:r>
+          <w:t>3.1 Spelbediening</w:t>
+        </w:r>
+        <w:r>
+          <w:rPr>
+            <w:noProof/>
+            <w:webHidden/>
+          </w:rPr>
+          <w:tab/>
+        </w:r>
+        <w:r>
+          <w:rPr>
+            <w:noProof/>
+            <w:webHidden/>
+          </w:rPr>
+          <w:fldChar w:fldCharType="begin"/>
+        </w:r>
+        <w:r>
+          <w:rPr>
+            <w:noProof/>
+            <w:webHidden/>
+          </w:rPr>
+          <w:instrText xml:space="preserve"> PAGEREF _Toc130472971 \h </w:instrText>
+        </w:r>
+        <w:r>
+          <w:rPr>
+            <w:noProof/>
+            <w:webHidden/>
+          </w:rPr>
+        </w:r>
+        <w:r>
+          <w:rPr>
+            <w:noProof/>
+            <w:webHidden/>
+          </w:rPr>
+          <w:fldChar w:fldCharType="separate"/>
+        </w:r>
+        <w:r>
+          <w:rPr>
+            <w:noProof/>
+            <w:webHidden/>
+          </w:rPr>
+          <w:t>13</w:t>
+        </w:r>
+        <w:r>
+          <w:rPr>
+            <w:noProof/>
+            <w:webHidden/>
+          </w:rPr>
+          <w:fldChar w:fldCharType="end"/>
+        </w:r>
+      </w:hyperlink>
+    </w:p>
+    <w:p>
+      <w:pPr>
+        <w:pStyle w:val="TOC2"/>
+        <w:tabs>
+          <w:tab w:val="right" w:pos="9016"/>
+        </w:tabs>
+        <w:rPr>
+          <w:rFonts w:eastAsiaTheme="minorEastAsia" w:cstheme="minorBidi"/>
+          <w:b w:val="0"/>
+          <w:bCs w:val="0"/>
+          <w:noProof/>
+          <w:sz w:val="22"/>
+          <w:szCs w:val="22"/>
+          <w:lang w:eastAsia="nl-BE"/>
+        </w:rPr>
+      </w:pPr>
+      <w:hyperlink w:anchor="_Toc130472972" w:history="1">
         <w:r>
           <w:rPr>
             <w:rStyle w:val="Hyperlink"/>
             <w:noProof/>
-            <w:lang w:val="en-BE"/>
             <w14:shadow w14:blurRad="38100" w14:dist="19050" w14:dir="2700000" w14:sx="100000" w14:sy="100000" w14:kx="0" w14:ky="0" w14:algn="tl">
               <w14:schemeClr w14:val="dk1">
                 <w14:alpha w14:val="60000"/>
@@ -1734,8 +2062,75 @@
               <w14:round/>
             </w14:textOutline>
           </w:rPr>
-          <w:t>-</w:t>
-        </w:r>
+          <w:t>3.2 Goaldetectie</w:t>
+        </w:r>
+        <w:r>
+          <w:rPr>
+            <w:noProof/>
+            <w:webHidden/>
+          </w:rPr>
+          <w:tab/>
+        </w:r>
+        <w:r>
+          <w:rPr>
+            <w:noProof/>
+            <w:webHidden/>
+          </w:rPr>
+          <w:fldChar w:fldCharType="begin"/>
+        </w:r>
+        <w:r>
+          <w:rPr>
+            <w:noProof/>
+            <w:webHidden/>
+          </w:rPr>
+          <w:instrText xml:space="preserve"> PAGEREF _Toc130472972 \h </w:instrText>
+        </w:r>
+        <w:r>
+          <w:rPr>
+            <w:noProof/>
+            <w:webHidden/>
+          </w:rPr>
+        </w:r>
+        <w:r>
+          <w:rPr>
+            <w:noProof/>
+            <w:webHidden/>
+          </w:rPr>
+          <w:fldChar w:fldCharType="separate"/>
+        </w:r>
+        <w:r>
+          <w:rPr>
+            <w:noProof/>
+            <w:webHidden/>
+          </w:rPr>
+          <w:t>13</w:t>
+        </w:r>
+        <w:r>
+          <w:rPr>
+            <w:noProof/>
+            <w:webHidden/>
+          </w:rPr>
+          <w:fldChar w:fldCharType="end"/>
+        </w:r>
+      </w:hyperlink>
+    </w:p>
+    <w:p>
+      <w:pPr>
+        <w:pStyle w:val="TOC2"/>
+        <w:tabs>
+          <w:tab w:val="right" w:pos="9016"/>
+        </w:tabs>
+        <w:rPr>
+          <w:rFonts w:eastAsiaTheme="minorEastAsia" w:cstheme="minorBidi"/>
+          <w:b w:val="0"/>
+          <w:bCs w:val="0"/>
+          <w:noProof/>
+          <w:sz w:val="22"/>
+          <w:szCs w:val="22"/>
+          <w:lang w:eastAsia="nl-BE"/>
+        </w:rPr>
+      </w:pPr>
+      <w:hyperlink w:anchor="_Toc130472973" w:history="1">
         <w:r>
           <w:rPr>
             <w:rStyle w:val="Hyperlink"/>
@@ -1751,7 +2146,7 @@
               <w14:round/>
             </w14:textOutline>
           </w:rPr>
-          <w:t xml:space="preserve"> en backend</w:t>
+          <w:t>3.4 Display met game-informatie</w:t>
         </w:r>
         <w:r>
           <w:rPr>
@@ -1772,7 +2167,7 @@
             <w:noProof/>
             <w:webHidden/>
           </w:rPr>
-          <w:instrText xml:space="preserve"> PAGEREF _Toc130472967 \h </w:instrText>
+          <w:instrText xml:space="preserve"> PAGEREF _Toc130472973 \h </w:instrText>
         </w:r>
         <w:r>
           <w:rPr>
@@ -1792,7 +2187,7 @@
             <w:noProof/>
             <w:webHidden/>
           </w:rPr>
-          <w:t>11</w:t>
+          <w:t>13</w:t>
         </w:r>
         <w:r>
           <w:rPr>
@@ -1819,7 +2214,7 @@
           <w:lang w:eastAsia="nl-BE"/>
         </w:rPr>
       </w:pPr>
-      <w:hyperlink w:anchor="_Toc130472968" w:history="1">
+      <w:hyperlink w:anchor="_Toc130472974" w:history="1">
         <w:r>
           <w:rPr>
             <w:rStyle w:val="Hyperlink"/>
@@ -1835,7 +2230,7 @@
               <w14:round/>
             </w14:textOutline>
           </w:rPr>
-          <w:t>2.4 Database</w:t>
+          <w:t>3.5 Ledelementen voor verlichting en versiering</w:t>
         </w:r>
         <w:r>
           <w:rPr>
@@ -1856,7 +2251,7 @@
             <w:noProof/>
             <w:webHidden/>
           </w:rPr>
-          <w:instrText xml:space="preserve"> PAGEREF _Toc130472968 \h </w:instrText>
+          <w:instrText xml:space="preserve"> PAGEREF _Toc130472974 \h </w:instrText>
         </w:r>
         <w:r>
           <w:rPr>
@@ -1876,7 +2271,7 @@
             <w:noProof/>
             <w:webHidden/>
           </w:rPr>
-          <w:t>11</w:t>
+          <w:t>13</w:t>
         </w:r>
         <w:r>
           <w:rPr>
@@ -1903,7 +2298,7 @@
           <w:lang w:eastAsia="nl-BE"/>
         </w:rPr>
       </w:pPr>
-      <w:hyperlink w:anchor="_Toc130472969" w:history="1">
+      <w:hyperlink w:anchor="_Toc130472975" w:history="1">
         <w:r>
           <w:rPr>
             <w:rStyle w:val="Hyperlink"/>
@@ -1919,7 +2314,7 @@
               <w14:round/>
             </w14:textOutline>
           </w:rPr>
-          <w:t>2.5 Communicatie tussen backend en database</w:t>
+          <w:t>3.6 Luidsprekers</w:t>
         </w:r>
         <w:r>
           <w:rPr>
@@ -1940,7 +2335,7 @@
             <w:noProof/>
             <w:webHidden/>
           </w:rPr>
-          <w:instrText xml:space="preserve"> PAGEREF _Toc130472969 \h </w:instrText>
+          <w:instrText xml:space="preserve"> PAGEREF _Toc130472975 \h </w:instrText>
         </w:r>
         <w:r>
           <w:rPr>
@@ -1960,7 +2355,7 @@
             <w:noProof/>
             <w:webHidden/>
           </w:rPr>
-          <w:t>12</w:t>
+          <w:t>13</w:t>
         </w:r>
         <w:r>
           <w:rPr>
@@ -1988,14 +2383,14 @@
           <w:lang w:eastAsia="nl-BE"/>
         </w:rPr>
       </w:pPr>
-      <w:hyperlink w:anchor="_Toc130472970" w:history="1">
+      <w:hyperlink w:anchor="_Toc130472976" w:history="1">
         <w:r>
           <w:rPr>
             <w:rStyle w:val="Hyperlink"/>
             <w:noProof/>
             <w:shd w:val="clear" w:color="auto" w:fill="E7E6E6" w:themeFill="background2"/>
           </w:rPr>
-          <w:t>3 Technische uitwerking hardware</w:t>
+          <w:t>4 Technische uitwerking software</w:t>
         </w:r>
         <w:r>
           <w:rPr>
@@ -2016,7 +2411,7 @@
             <w:noProof/>
             <w:webHidden/>
           </w:rPr>
-          <w:instrText xml:space="preserve"> PAGEREF _Toc130472970 \h </w:instrText>
+          <w:instrText xml:space="preserve"> PAGEREF _Toc130472976 \h </w:instrText>
         </w:r>
         <w:r>
           <w:rPr>
@@ -2036,7 +2431,7 @@
             <w:noProof/>
             <w:webHidden/>
           </w:rPr>
-          <w:t>13</w:t>
+          <w:t>14</w:t>
         </w:r>
         <w:r>
           <w:rPr>
@@ -2063,7 +2458,7 @@
           <w:lang w:eastAsia="nl-BE"/>
         </w:rPr>
       </w:pPr>
-      <w:hyperlink w:anchor="_Toc130472971" w:history="1">
+      <w:hyperlink w:anchor="_Toc130472977" w:history="1">
         <w:r>
           <w:rPr>
             <w:rStyle w:val="Hyperlink"/>
@@ -2079,7 +2474,7 @@
               <w14:round/>
             </w14:textOutline>
           </w:rPr>
-          <w:t>3.1 Spelbediening</w:t>
+          <w:t>4.1 Frontend</w:t>
         </w:r>
         <w:r>
           <w:rPr>
@@ -2100,7 +2495,7 @@
             <w:noProof/>
             <w:webHidden/>
           </w:rPr>
-          <w:instrText xml:space="preserve"> PAGEREF _Toc130472971 \h </w:instrText>
+          <w:instrText xml:space="preserve"> PAGEREF _Toc130472977 \h </w:instrText>
         </w:r>
         <w:r>
           <w:rPr>
@@ -2120,7 +2515,7 @@
             <w:noProof/>
             <w:webHidden/>
           </w:rPr>
-          <w:t>13</w:t>
+          <w:t>14</w:t>
         </w:r>
         <w:r>
           <w:rPr>
@@ -2147,7 +2542,7 @@
           <w:lang w:eastAsia="nl-BE"/>
         </w:rPr>
       </w:pPr>
-      <w:hyperlink w:anchor="_Toc130472972" w:history="1">
+      <w:hyperlink w:anchor="_Toc130472978" w:history="1">
         <w:r>
           <w:rPr>
             <w:rStyle w:val="Hyperlink"/>
@@ -2163,7 +2558,7 @@
               <w14:round/>
             </w14:textOutline>
           </w:rPr>
-          <w:t>3.2 Goaldetectie</w:t>
+          <w:t>4.2 Backend</w:t>
         </w:r>
         <w:r>
           <w:rPr>
@@ -2184,7 +2579,7 @@
             <w:noProof/>
             <w:webHidden/>
           </w:rPr>
-          <w:instrText xml:space="preserve"> PAGEREF _Toc130472972 \h </w:instrText>
+          <w:instrText xml:space="preserve"> PAGEREF _Toc130472978 \h </w:instrText>
         </w:r>
         <w:r>
           <w:rPr>
@@ -2204,7 +2599,7 @@
             <w:noProof/>
             <w:webHidden/>
           </w:rPr>
-          <w:t>13</w:t>
+          <w:t>14</w:t>
         </w:r>
         <w:r>
           <w:rPr>
@@ -2231,7 +2626,7 @@
           <w:lang w:eastAsia="nl-BE"/>
         </w:rPr>
       </w:pPr>
-      <w:hyperlink w:anchor="_Toc130472973" w:history="1">
+      <w:hyperlink w:anchor="_Toc130472979" w:history="1">
         <w:r>
           <w:rPr>
             <w:rStyle w:val="Hyperlink"/>
@@ -2247,573 +2642,7 @@
               <w14:round/>
             </w14:textOutline>
           </w:rPr>
-          <w:t>3.4 Display met game</w:t>
-        </w:r>
-        <w:r>
-          <w:rPr>
-            <w:rStyle w:val="Hyperlink"/>
-            <w:noProof/>
-            <w:lang w:val="en-BE"/>
-            <w14:shadow w14:blurRad="38100" w14:dist="19050" w14:dir="2700000" w14:sx="100000" w14:sy="100000" w14:kx="0" w14:ky="0" w14:algn="tl">
-              <w14:schemeClr w14:val="dk1">
-                <w14:alpha w14:val="60000"/>
-              </w14:schemeClr>
-            </w14:shadow>
-            <w14:textOutline w14:w="0" w14:cap="flat" w14:cmpd="sng" w14:algn="ctr">
-              <w14:noFill/>
-              <w14:prstDash w14:val="solid"/>
-              <w14:round/>
-            </w14:textOutline>
-          </w:rPr>
-          <w:t>-</w:t>
-        </w:r>
-        <w:r>
-          <w:rPr>
-            <w:rStyle w:val="Hyperlink"/>
-            <w:noProof/>
-            <w14:shadow w14:blurRad="38100" w14:dist="19050" w14:dir="2700000" w14:sx="100000" w14:sy="100000" w14:kx="0" w14:ky="0" w14:algn="tl">
-              <w14:schemeClr w14:val="dk1">
-                <w14:alpha w14:val="60000"/>
-              </w14:schemeClr>
-            </w14:shadow>
-            <w14:textOutline w14:w="0" w14:cap="flat" w14:cmpd="sng" w14:algn="ctr">
-              <w14:noFill/>
-              <w14:prstDash w14:val="solid"/>
-              <w14:round/>
-            </w14:textOutline>
-          </w:rPr>
-          <w:t>informatie</w:t>
-        </w:r>
-        <w:r>
-          <w:rPr>
-            <w:noProof/>
-            <w:webHidden/>
-          </w:rPr>
-          <w:tab/>
-        </w:r>
-        <w:r>
-          <w:rPr>
-            <w:noProof/>
-            <w:webHidden/>
-          </w:rPr>
-          <w:fldChar w:fldCharType="begin"/>
-        </w:r>
-        <w:r>
-          <w:rPr>
-            <w:noProof/>
-            <w:webHidden/>
-          </w:rPr>
-          <w:instrText xml:space="preserve"> PAGEREF _Toc130472973 \h </w:instrText>
-        </w:r>
-        <w:r>
-          <w:rPr>
-            <w:noProof/>
-            <w:webHidden/>
-          </w:rPr>
-        </w:r>
-        <w:r>
-          <w:rPr>
-            <w:noProof/>
-            <w:webHidden/>
-          </w:rPr>
-          <w:fldChar w:fldCharType="separate"/>
-        </w:r>
-        <w:r>
-          <w:rPr>
-            <w:noProof/>
-            <w:webHidden/>
-          </w:rPr>
-          <w:t>13</w:t>
-        </w:r>
-        <w:r>
-          <w:rPr>
-            <w:noProof/>
-            <w:webHidden/>
-          </w:rPr>
-          <w:fldChar w:fldCharType="end"/>
-        </w:r>
-      </w:hyperlink>
-    </w:p>
-    <w:p>
-      <w:pPr>
-        <w:pStyle w:val="TOC2"/>
-        <w:tabs>
-          <w:tab w:val="right" w:pos="9016"/>
-        </w:tabs>
-        <w:rPr>
-          <w:rFonts w:eastAsiaTheme="minorEastAsia" w:cstheme="minorBidi"/>
-          <w:b w:val="0"/>
-          <w:bCs w:val="0"/>
-          <w:noProof/>
-          <w:sz w:val="22"/>
-          <w:szCs w:val="22"/>
-          <w:lang w:eastAsia="nl-BE"/>
-        </w:rPr>
-      </w:pPr>
-      <w:hyperlink w:anchor="_Toc130472974" w:history="1">
-        <w:r>
-          <w:rPr>
-            <w:rStyle w:val="Hyperlink"/>
-            <w:noProof/>
-            <w14:shadow w14:blurRad="38100" w14:dist="19050" w14:dir="2700000" w14:sx="100000" w14:sy="100000" w14:kx="0" w14:ky="0" w14:algn="tl">
-              <w14:schemeClr w14:val="dk1">
-                <w14:alpha w14:val="60000"/>
-              </w14:schemeClr>
-            </w14:shadow>
-            <w14:textOutline w14:w="0" w14:cap="flat" w14:cmpd="sng" w14:algn="ctr">
-              <w14:noFill/>
-              <w14:prstDash w14:val="solid"/>
-              <w14:round/>
-            </w14:textOutline>
-          </w:rPr>
-          <w:t>3.5 Ledelementen voor verlichting en versiering</w:t>
-        </w:r>
-        <w:r>
-          <w:rPr>
-            <w:noProof/>
-            <w:webHidden/>
-          </w:rPr>
-          <w:tab/>
-        </w:r>
-        <w:r>
-          <w:rPr>
-            <w:noProof/>
-            <w:webHidden/>
-          </w:rPr>
-          <w:fldChar w:fldCharType="begin"/>
-        </w:r>
-        <w:r>
-          <w:rPr>
-            <w:noProof/>
-            <w:webHidden/>
-          </w:rPr>
-          <w:instrText xml:space="preserve"> PAGEREF _Toc130472974 \h </w:instrText>
-        </w:r>
-        <w:r>
-          <w:rPr>
-            <w:noProof/>
-            <w:webHidden/>
-          </w:rPr>
-        </w:r>
-        <w:r>
-          <w:rPr>
-            <w:noProof/>
-            <w:webHidden/>
-          </w:rPr>
-          <w:fldChar w:fldCharType="separate"/>
-        </w:r>
-        <w:r>
-          <w:rPr>
-            <w:noProof/>
-            <w:webHidden/>
-          </w:rPr>
-          <w:t>13</w:t>
-        </w:r>
-        <w:r>
-          <w:rPr>
-            <w:noProof/>
-            <w:webHidden/>
-          </w:rPr>
-          <w:fldChar w:fldCharType="end"/>
-        </w:r>
-      </w:hyperlink>
-    </w:p>
-    <w:p>
-      <w:pPr>
-        <w:pStyle w:val="TOC2"/>
-        <w:tabs>
-          <w:tab w:val="right" w:pos="9016"/>
-        </w:tabs>
-        <w:rPr>
-          <w:rFonts w:eastAsiaTheme="minorEastAsia" w:cstheme="minorBidi"/>
-          <w:b w:val="0"/>
-          <w:bCs w:val="0"/>
-          <w:noProof/>
-          <w:sz w:val="22"/>
-          <w:szCs w:val="22"/>
-          <w:lang w:eastAsia="nl-BE"/>
-        </w:rPr>
-      </w:pPr>
-      <w:hyperlink w:anchor="_Toc130472975" w:history="1">
-        <w:r>
-          <w:rPr>
-            <w:rStyle w:val="Hyperlink"/>
-            <w:noProof/>
-            <w14:shadow w14:blurRad="38100" w14:dist="19050" w14:dir="2700000" w14:sx="100000" w14:sy="100000" w14:kx="0" w14:ky="0" w14:algn="tl">
-              <w14:schemeClr w14:val="dk1">
-                <w14:alpha w14:val="60000"/>
-              </w14:schemeClr>
-            </w14:shadow>
-            <w14:textOutline w14:w="0" w14:cap="flat" w14:cmpd="sng" w14:algn="ctr">
-              <w14:noFill/>
-              <w14:prstDash w14:val="solid"/>
-              <w14:round/>
-            </w14:textOutline>
-          </w:rPr>
-          <w:t>3.6 Luidsprekers</w:t>
-        </w:r>
-        <w:r>
-          <w:rPr>
-            <w:noProof/>
-            <w:webHidden/>
-          </w:rPr>
-          <w:tab/>
-        </w:r>
-        <w:r>
-          <w:rPr>
-            <w:noProof/>
-            <w:webHidden/>
-          </w:rPr>
-          <w:fldChar w:fldCharType="begin"/>
-        </w:r>
-        <w:r>
-          <w:rPr>
-            <w:noProof/>
-            <w:webHidden/>
-          </w:rPr>
-          <w:instrText xml:space="preserve"> PAGEREF _Toc130472975 \h </w:instrText>
-        </w:r>
-        <w:r>
-          <w:rPr>
-            <w:noProof/>
-            <w:webHidden/>
-          </w:rPr>
-        </w:r>
-        <w:r>
-          <w:rPr>
-            <w:noProof/>
-            <w:webHidden/>
-          </w:rPr>
-          <w:fldChar w:fldCharType="separate"/>
-        </w:r>
-        <w:r>
-          <w:rPr>
-            <w:noProof/>
-            <w:webHidden/>
-          </w:rPr>
-          <w:t>13</w:t>
-        </w:r>
-        <w:r>
-          <w:rPr>
-            <w:noProof/>
-            <w:webHidden/>
-          </w:rPr>
-          <w:fldChar w:fldCharType="end"/>
-        </w:r>
-      </w:hyperlink>
-    </w:p>
-    <w:p>
-      <w:pPr>
-        <w:pStyle w:val="TOC1"/>
-        <w:tabs>
-          <w:tab w:val="right" w:pos="9016"/>
-        </w:tabs>
-        <w:rPr>
-          <w:rFonts w:asciiTheme="minorHAnsi" w:eastAsiaTheme="minorEastAsia" w:hAnsiTheme="minorHAnsi" w:cstheme="minorBidi"/>
-          <w:b w:val="0"/>
-          <w:bCs w:val="0"/>
-          <w:caps w:val="0"/>
-          <w:noProof/>
-          <w:sz w:val="22"/>
-          <w:szCs w:val="22"/>
-          <w:lang w:eastAsia="nl-BE"/>
-        </w:rPr>
-      </w:pPr>
-      <w:hyperlink w:anchor="_Toc130472976" w:history="1">
-        <w:r>
-          <w:rPr>
-            <w:rStyle w:val="Hyperlink"/>
-            <w:noProof/>
-            <w:shd w:val="clear" w:color="auto" w:fill="E7E6E6" w:themeFill="background2"/>
-          </w:rPr>
-          <w:t>4 Technische uitwerking software</w:t>
-        </w:r>
-        <w:r>
-          <w:rPr>
-            <w:noProof/>
-            <w:webHidden/>
-          </w:rPr>
-          <w:tab/>
-        </w:r>
-        <w:r>
-          <w:rPr>
-            <w:noProof/>
-            <w:webHidden/>
-          </w:rPr>
-          <w:fldChar w:fldCharType="begin"/>
-        </w:r>
-        <w:r>
-          <w:rPr>
-            <w:noProof/>
-            <w:webHidden/>
-          </w:rPr>
-          <w:instrText xml:space="preserve"> PAGEREF _Toc130472976 \h </w:instrText>
-        </w:r>
-        <w:r>
-          <w:rPr>
-            <w:noProof/>
-            <w:webHidden/>
-          </w:rPr>
-        </w:r>
-        <w:r>
-          <w:rPr>
-            <w:noProof/>
-            <w:webHidden/>
-          </w:rPr>
-          <w:fldChar w:fldCharType="separate"/>
-        </w:r>
-        <w:r>
-          <w:rPr>
-            <w:noProof/>
-            <w:webHidden/>
-          </w:rPr>
-          <w:t>14</w:t>
-        </w:r>
-        <w:r>
-          <w:rPr>
-            <w:noProof/>
-            <w:webHidden/>
-          </w:rPr>
-          <w:fldChar w:fldCharType="end"/>
-        </w:r>
-      </w:hyperlink>
-    </w:p>
-    <w:p>
-      <w:pPr>
-        <w:pStyle w:val="TOC2"/>
-        <w:tabs>
-          <w:tab w:val="right" w:pos="9016"/>
-        </w:tabs>
-        <w:rPr>
-          <w:rFonts w:eastAsiaTheme="minorEastAsia" w:cstheme="minorBidi"/>
-          <w:b w:val="0"/>
-          <w:bCs w:val="0"/>
-          <w:noProof/>
-          <w:sz w:val="22"/>
-          <w:szCs w:val="22"/>
-          <w:lang w:eastAsia="nl-BE"/>
-        </w:rPr>
-      </w:pPr>
-      <w:hyperlink w:anchor="_Toc130472977" w:history="1">
-        <w:r>
-          <w:rPr>
-            <w:rStyle w:val="Hyperlink"/>
-            <w:noProof/>
-            <w14:shadow w14:blurRad="38100" w14:dist="19050" w14:dir="2700000" w14:sx="100000" w14:sy="100000" w14:kx="0" w14:ky="0" w14:algn="tl">
-              <w14:schemeClr w14:val="dk1">
-                <w14:alpha w14:val="60000"/>
-              </w14:schemeClr>
-            </w14:shadow>
-            <w14:textOutline w14:w="0" w14:cap="flat" w14:cmpd="sng" w14:algn="ctr">
-              <w14:noFill/>
-              <w14:prstDash w14:val="solid"/>
-              <w14:round/>
-            </w14:textOutline>
-          </w:rPr>
-          <w:t>4.1 Frontend</w:t>
-        </w:r>
-        <w:r>
-          <w:rPr>
-            <w:noProof/>
-            <w:webHidden/>
-          </w:rPr>
-          <w:tab/>
-        </w:r>
-        <w:r>
-          <w:rPr>
-            <w:noProof/>
-            <w:webHidden/>
-          </w:rPr>
-          <w:fldChar w:fldCharType="begin"/>
-        </w:r>
-        <w:r>
-          <w:rPr>
-            <w:noProof/>
-            <w:webHidden/>
-          </w:rPr>
-          <w:instrText xml:space="preserve"> PAGEREF _Toc130472977 \h </w:instrText>
-        </w:r>
-        <w:r>
-          <w:rPr>
-            <w:noProof/>
-            <w:webHidden/>
-          </w:rPr>
-        </w:r>
-        <w:r>
-          <w:rPr>
-            <w:noProof/>
-            <w:webHidden/>
-          </w:rPr>
-          <w:fldChar w:fldCharType="separate"/>
-        </w:r>
-        <w:r>
-          <w:rPr>
-            <w:noProof/>
-            <w:webHidden/>
-          </w:rPr>
-          <w:t>14</w:t>
-        </w:r>
-        <w:r>
-          <w:rPr>
-            <w:noProof/>
-            <w:webHidden/>
-          </w:rPr>
-          <w:fldChar w:fldCharType="end"/>
-        </w:r>
-      </w:hyperlink>
-    </w:p>
-    <w:p>
-      <w:pPr>
-        <w:pStyle w:val="TOC2"/>
-        <w:tabs>
-          <w:tab w:val="right" w:pos="9016"/>
-        </w:tabs>
-        <w:rPr>
-          <w:rFonts w:eastAsiaTheme="minorEastAsia" w:cstheme="minorBidi"/>
-          <w:b w:val="0"/>
-          <w:bCs w:val="0"/>
-          <w:noProof/>
-          <w:sz w:val="22"/>
-          <w:szCs w:val="22"/>
-          <w:lang w:eastAsia="nl-BE"/>
-        </w:rPr>
-      </w:pPr>
-      <w:hyperlink w:anchor="_Toc130472978" w:history="1">
-        <w:r>
-          <w:rPr>
-            <w:rStyle w:val="Hyperlink"/>
-            <w:noProof/>
-            <w14:shadow w14:blurRad="38100" w14:dist="19050" w14:dir="2700000" w14:sx="100000" w14:sy="100000" w14:kx="0" w14:ky="0" w14:algn="tl">
-              <w14:schemeClr w14:val="dk1">
-                <w14:alpha w14:val="60000"/>
-              </w14:schemeClr>
-            </w14:shadow>
-            <w14:textOutline w14:w="0" w14:cap="flat" w14:cmpd="sng" w14:algn="ctr">
-              <w14:noFill/>
-              <w14:prstDash w14:val="solid"/>
-              <w14:round/>
-            </w14:textOutline>
-          </w:rPr>
-          <w:t>4.2 Backend</w:t>
-        </w:r>
-        <w:r>
-          <w:rPr>
-            <w:noProof/>
-            <w:webHidden/>
-          </w:rPr>
-          <w:tab/>
-        </w:r>
-        <w:r>
-          <w:rPr>
-            <w:noProof/>
-            <w:webHidden/>
-          </w:rPr>
-          <w:fldChar w:fldCharType="begin"/>
-        </w:r>
-        <w:r>
-          <w:rPr>
-            <w:noProof/>
-            <w:webHidden/>
-          </w:rPr>
-          <w:instrText xml:space="preserve"> PAGEREF _Toc130472978 \h </w:instrText>
-        </w:r>
-        <w:r>
-          <w:rPr>
-            <w:noProof/>
-            <w:webHidden/>
-          </w:rPr>
-        </w:r>
-        <w:r>
-          <w:rPr>
-            <w:noProof/>
-            <w:webHidden/>
-          </w:rPr>
-          <w:fldChar w:fldCharType="separate"/>
-        </w:r>
-        <w:r>
-          <w:rPr>
-            <w:noProof/>
-            <w:webHidden/>
-          </w:rPr>
-          <w:t>14</w:t>
-        </w:r>
-        <w:r>
-          <w:rPr>
-            <w:noProof/>
-            <w:webHidden/>
-          </w:rPr>
-          <w:fldChar w:fldCharType="end"/>
-        </w:r>
-      </w:hyperlink>
-    </w:p>
-    <w:p>
-      <w:pPr>
-        <w:pStyle w:val="TOC2"/>
-        <w:tabs>
-          <w:tab w:val="right" w:pos="9016"/>
-        </w:tabs>
-        <w:rPr>
-          <w:rFonts w:eastAsiaTheme="minorEastAsia" w:cstheme="minorBidi"/>
-          <w:b w:val="0"/>
-          <w:bCs w:val="0"/>
-          <w:noProof/>
-          <w:sz w:val="22"/>
-          <w:szCs w:val="22"/>
-          <w:lang w:eastAsia="nl-BE"/>
-        </w:rPr>
-      </w:pPr>
-      <w:hyperlink w:anchor="_Toc130472979" w:history="1">
-        <w:r>
-          <w:rPr>
-            <w:rStyle w:val="Hyperlink"/>
-            <w:noProof/>
-            <w14:shadow w14:blurRad="38100" w14:dist="19050" w14:dir="2700000" w14:sx="100000" w14:sy="100000" w14:kx="0" w14:ky="0" w14:algn="tl">
-              <w14:schemeClr w14:val="dk1">
-                <w14:alpha w14:val="60000"/>
-              </w14:schemeClr>
-            </w14:shadow>
-            <w14:textOutline w14:w="0" w14:cap="flat" w14:cmpd="sng" w14:algn="ctr">
-              <w14:noFill/>
-              <w14:prstDash w14:val="solid"/>
-              <w14:round/>
-            </w14:textOutline>
-          </w:rPr>
-          <w:t>4.3 Communicatie tussen front</w:t>
-        </w:r>
-        <w:r>
-          <w:rPr>
-            <w:rStyle w:val="Hyperlink"/>
-            <w:noProof/>
-            <w:lang w:val="en-BE"/>
-            <w14:shadow w14:blurRad="38100" w14:dist="19050" w14:dir="2700000" w14:sx="100000" w14:sy="100000" w14:kx="0" w14:ky="0" w14:algn="tl">
-              <w14:schemeClr w14:val="dk1">
-                <w14:alpha w14:val="60000"/>
-              </w14:schemeClr>
-            </w14:shadow>
-            <w14:textOutline w14:w="0" w14:cap="flat" w14:cmpd="sng" w14:algn="ctr">
-              <w14:noFill/>
-              <w14:prstDash w14:val="solid"/>
-              <w14:round/>
-            </w14:textOutline>
-          </w:rPr>
-          <w:t>-</w:t>
-        </w:r>
-        <w:r>
-          <w:rPr>
-            <w:rStyle w:val="Hyperlink"/>
-            <w:noProof/>
-            <w14:shadow w14:blurRad="38100" w14:dist="19050" w14:dir="2700000" w14:sx="100000" w14:sy="100000" w14:kx="0" w14:ky="0" w14:algn="tl">
-              <w14:schemeClr w14:val="dk1">
-                <w14:alpha w14:val="60000"/>
-              </w14:schemeClr>
-            </w14:shadow>
-            <w14:textOutline w14:w="0" w14:cap="flat" w14:cmpd="sng" w14:algn="ctr">
-              <w14:noFill/>
-              <w14:prstDash w14:val="solid"/>
-              <w14:round/>
-            </w14:textOutline>
-          </w:rPr>
-          <w:t xml:space="preserve"> en backend</w:t>
+          <w:t>4.3 Communicatie tussen front- en backend</w:t>
         </w:r>
         <w:r>
           <w:rPr>
@@ -3966,15 +3795,7 @@
             <w:tcW w:w="2552" w:type="dxa"/>
           </w:tcPr>
           <w:p>
-            <w:pPr>
-              <w:rPr>
-                <w:lang w:val="en-BE"/>
-              </w:rPr>
-            </w:pPr>
             <w:r>
-              <w:rPr>
-                <w:lang w:val="en-BE"/>
-              </w:rPr>
               <w:t>API</w:t>
             </w:r>
           </w:p>
@@ -3984,15 +3805,7 @@
             <w:tcW w:w="6464" w:type="dxa"/>
           </w:tcPr>
           <w:p>
-            <w:pPr>
-              <w:rPr>
-                <w:lang w:val="en-BE"/>
-              </w:rPr>
-            </w:pPr>
             <w:r>
-              <w:rPr>
-                <w:lang w:val="en-BE"/>
-              </w:rPr>
               <w:t>Application Programming Interface</w:t>
             </w:r>
           </w:p>
@@ -4004,15 +3817,7 @@
             <w:tcW w:w="2552" w:type="dxa"/>
           </w:tcPr>
           <w:p>
-            <w:pPr>
-              <w:rPr>
-                <w:lang w:val="en-BE"/>
-              </w:rPr>
-            </w:pPr>
             <w:r>
-              <w:rPr>
-                <w:lang w:val="en-BE"/>
-              </w:rPr>
               <w:t>URL</w:t>
             </w:r>
           </w:p>
@@ -4023,9 +3828,6 @@
           </w:tcPr>
           <w:p>
             <w:r>
-              <w:rPr>
-                <w:lang w:val="en-BE"/>
-              </w:rPr>
               <w:t>Uniform Resource Locator</w:t>
             </w:r>
           </w:p>
@@ -4037,15 +3839,7 @@
             <w:tcW w:w="2552" w:type="dxa"/>
           </w:tcPr>
           <w:p>
-            <w:pPr>
-              <w:rPr>
-                <w:lang w:val="en-BE"/>
-              </w:rPr>
-            </w:pPr>
             <w:r>
-              <w:rPr>
-                <w:lang w:val="en-BE"/>
-              </w:rPr>
               <w:t>RDMS</w:t>
             </w:r>
           </w:p>
@@ -4056,9 +3850,6 @@
           </w:tcPr>
           <w:p>
             <w:r>
-              <w:rPr>
-                <w:lang w:val="en-BE"/>
-              </w:rPr>
               <w:t>Relational Database Management Systems</w:t>
             </w:r>
           </w:p>
@@ -4070,15 +3861,7 @@
             <w:tcW w:w="2552" w:type="dxa"/>
           </w:tcPr>
           <w:p>
-            <w:pPr>
-              <w:rPr>
-                <w:lang w:val="en-BE"/>
-              </w:rPr>
-            </w:pPr>
             <w:r>
-              <w:rPr>
-                <w:lang w:val="en-BE"/>
-              </w:rPr>
               <w:t>GPL</w:t>
             </w:r>
           </w:p>
@@ -4089,9 +3872,6 @@
           </w:tcPr>
           <w:p>
             <w:r>
-              <w:rPr>
-                <w:lang w:val="en-BE"/>
-              </w:rPr>
               <w:t>General Public License</w:t>
             </w:r>
           </w:p>
@@ -4189,9 +3969,6 @@
         <w:t xml:space="preserve">SmartFooseball is </w:t>
       </w:r>
       <w:r>
-        <w:rPr>
-          <w:lang w:val="en-BE"/>
-        </w:rPr>
         <w:t xml:space="preserve">een </w:t>
       </w:r>
       <w:r>
@@ -4214,33 +3991,21 @@
         <w:t xml:space="preserve">Er </w:t>
       </w:r>
       <w:r>
-        <w:rPr>
-          <w:lang w:val="en-BE"/>
-        </w:rPr>
         <w:t>is</w:t>
       </w:r>
       <w:r>
         <w:t xml:space="preserve"> dus hardware voorzien die zowel de communicatie behandelt met de webapp en hardware die de goals regist</w:t>
       </w:r>
       <w:r>
-        <w:rPr>
-          <w:lang w:val="en-BE"/>
-        </w:rPr>
         <w:t>reer</w:t>
       </w:r>
       <w:r>
-        <w:rPr>
-          <w:lang w:val="en-BE"/>
-        </w:rPr>
         <w:t>d</w:t>
       </w:r>
       <w:r>
         <w:t xml:space="preserve">. Alsook </w:t>
       </w:r>
       <w:r>
-        <w:rPr>
-          <w:lang w:val="en-BE"/>
-        </w:rPr>
         <w:t xml:space="preserve">is </w:t>
       </w:r>
       <w:r>
@@ -4274,9 +4039,6 @@
         <w:t xml:space="preserve"> </w:t>
       </w:r>
       <w:r>
-        <w:rPr>
-          <w:lang w:val="en-BE"/>
-        </w:rPr>
         <w:t>kan</w:t>
       </w:r>
       <w:r>
@@ -4286,9 +4048,6 @@
         <w:t>Dit alles moet verwezenlijkt worden voor 3</w:t>
       </w:r>
       <w:r>
-        <w:rPr>
-          <w:lang w:val="en-BE"/>
-        </w:rPr>
         <w:t xml:space="preserve"> </w:t>
       </w:r>
       <w:r>
@@ -4306,9 +4065,6 @@
         <w:t>Doorheen het project wordt er opzoekwerk gedaan en worden schema’s ontworpen. Zo wordt gezocht hoe de hardware werkt en hoe deze kan communiceren. Alsook wordt gekeken welke programeertalen mogenlijks gebruikt kunnen worden en wat de voor</w:t>
       </w:r>
       <w:r>
-        <w:rPr>
-          <w:lang w:val="en-BE"/>
-        </w:rPr>
         <w:t>-</w:t>
       </w:r>
       <w:r>
@@ -4318,27 +4074,18 @@
         <w:t>Er moet ook gekek</w:t>
       </w:r>
       <w:r>
-        <w:rPr>
-          <w:lang w:val="en-BE"/>
-        </w:rPr>
         <w:t>e</w:t>
       </w:r>
       <w:r>
         <w:t xml:space="preserve">n worden hoe de databank er zal uitzien en </w:t>
       </w:r>
       <w:r>
-        <w:rPr>
-          <w:lang w:val="en-BE"/>
-        </w:rPr>
         <w:t>of er b</w:t>
       </w:r>
       <w:r>
         <w:t xml:space="preserve">eter een rationale of een NoSQL databank </w:t>
       </w:r>
       <w:r>
-        <w:rPr>
-          <w:lang w:val="en-BE"/>
-        </w:rPr>
         <w:t>wordt gebruikt</w:t>
       </w:r>
       <w:r>
@@ -4440,7 +4187,6 @@
           <w:sz w:val="56"/>
           <w:szCs w:val="56"/>
           <w:shd w:val="clear" w:color="auto" w:fill="E7E6E6" w:themeFill="background2"/>
-          <w:lang w:val="en-BE"/>
         </w:rPr>
         <w:t>en gekozen h</w:t>
       </w:r>
@@ -4476,7 +4222,6 @@
       <w:r>
         <w:rPr>
           <w:color w:val="000000" w:themeColor="text1"/>
-          <w:lang w:val="en-BE"/>
           <w14:shadow w14:blurRad="38100" w14:dist="19050" w14:dir="2700000" w14:sx="100000" w14:sy="100000" w14:kx="0" w14:ky="0" w14:algn="tl">
             <w14:schemeClr w14:val="dk1">
               <w14:alpha w14:val="60000"/>
@@ -4645,7 +4390,6 @@
       <w:r>
         <w:rPr>
           <w:color w:val="000000" w:themeColor="text1"/>
-          <w:lang w:val="en-BE"/>
           <w14:shadow w14:blurRad="38100" w14:dist="19050" w14:dir="2700000" w14:sx="100000" w14:sy="100000" w14:kx="0" w14:ky="0" w14:algn="tl">
             <w14:schemeClr w14:val="dk1">
               <w14:alpha w14:val="60000"/>
@@ -4795,7 +4539,6 @@
           <w:sz w:val="56"/>
           <w:szCs w:val="56"/>
           <w:shd w:val="clear" w:color="auto" w:fill="E7E6E6" w:themeFill="background2"/>
-          <w:lang w:val="en-BE"/>
         </w:rPr>
       </w:pPr>
       <w:bookmarkStart w:id="29" w:name="_Toc130472964"/>
@@ -4824,7 +4567,6 @@
           <w:sz w:val="56"/>
           <w:szCs w:val="56"/>
           <w:shd w:val="clear" w:color="auto" w:fill="E7E6E6" w:themeFill="background2"/>
-          <w:lang w:val="en-BE"/>
         </w:rPr>
         <w:t xml:space="preserve">en gekozen </w:t>
       </w:r>
@@ -4873,6 +4615,7 @@
         </w:rPr>
         <w:t xml:space="preserve">2.1 </w:t>
       </w:r>
+      <w:bookmarkEnd w:id="30"/>
       <w:r>
         <w:rPr>
           <w:color w:val="000000" w:themeColor="text1"/>
@@ -4887,11 +4630,30 @@
             <w14:round/>
           </w14:textOutline>
         </w:rPr>
-        <w:t>Frontend</w:t>
-      </w:r>
-      <w:bookmarkEnd w:id="30"/>
-    </w:p>
-    <w:p/>
+        <w:t>Front-end</w:t>
+      </w:r>
+    </w:p>
+    <w:p>
+      <w:r>
+        <w:t xml:space="preserve">Voor frontend is er een uitgebreid </w:t>
+      </w:r>
+      <w:r>
+        <w:t>assortiment</w:t>
+      </w:r>
+      <w:r>
+        <w:t xml:space="preserve"> aan frameworks te vinden. De meestgebruikte frameworks zijn onder andere Vue 3 en Bootstrap. Om zo’n framework goed te beheersen is ervaring heel belangrijk en net om die reden wordt er gebruik gemaakt van Bootstrap.</w:t>
+      </w:r>
+    </w:p>
+    <w:p>
+      <w:r>
+        <w:t>Vue 3 wordt niet gebruikt aangezien dit framwork geschikter is voor grote applicaties, ook is Vue 3 heel recent uitgebracht en valt er weinig documentatie te vinden op het internet (los van de officiele documentatie).</w:t>
+      </w:r>
+    </w:p>
+    <w:p>
+      <w:r>
+        <w:t>Bootstrap daarintegen is een heel bekend, “minimalistisch”, framework waarvan het internet vol staat met codevoorbeelden, gebruikstechnieken en documentatie. Daarnaast is bootstrap heel makkelijk te implementeren in een al dan niet reeds bestaande applicatie met een voorkeur voor kleinere applicatie zoals deze. Bootstrap biedt de nodige ruimte om makkelijk om te gaan met verschillende implementeringen in onze applicatie zonder compleet afhankelijk te zijn van dat framework. Zo is het schrijven van basis HTML, CSS en JavaScript ook perfect mogelijk.</w:t>
+      </w:r>
+    </w:p>
     <w:p>
       <w:pPr>
         <w:pStyle w:val="Heading2"/>
@@ -4940,372 +4702,9 @@
             <w14:round/>
           </w14:textOutline>
         </w:rPr>
-        <w:t>Backend</w:t>
-      </w:r>
-      <w:bookmarkEnd w:id="31"/>
-    </w:p>
-    <w:p>
-      <w:pPr>
-        <w:rPr>
-          <w:lang w:val="en-BE"/>
-        </w:rPr>
-      </w:pPr>
-      <w:r>
-        <w:rPr>
-          <w:lang w:val="en-BE"/>
-        </w:rPr>
-        <w:t xml:space="preserve">Voor de backend </w:t>
-      </w:r>
-      <w:r>
-        <w:rPr>
-          <w:lang w:val="en-BE"/>
-        </w:rPr>
-        <w:t>zijn er twee opties:</w:t>
-      </w:r>
-      <w:r>
-        <w:rPr>
-          <w:lang w:val="en-BE"/>
-        </w:rPr>
-        <w:t xml:space="preserve"> .</w:t>
-      </w:r>
-      <w:r>
-        <w:rPr>
-          <w:lang w:val="en-BE"/>
-        </w:rPr>
-        <w:t>N</w:t>
-      </w:r>
-      <w:r>
-        <w:rPr>
-          <w:lang w:val="en-BE"/>
-        </w:rPr>
-        <w:t>et</w:t>
-      </w:r>
-      <w:r>
-        <w:rPr>
-          <w:lang w:val="en-BE"/>
-        </w:rPr>
-        <w:t xml:space="preserve"> </w:t>
-      </w:r>
-      <w:r>
-        <w:rPr>
-          <w:lang w:val="en-BE"/>
-        </w:rPr>
-        <w:t xml:space="preserve">7 (laatste versie die uit is in 2023) of </w:t>
-      </w:r>
-      <w:r>
-        <w:rPr>
-          <w:lang w:val="en-BE"/>
-        </w:rPr>
-        <w:t>P</w:t>
-      </w:r>
-      <w:r>
-        <w:rPr>
-          <w:lang w:val="en-BE"/>
-        </w:rPr>
-        <w:t xml:space="preserve">hp </w:t>
-      </w:r>
-      <w:r>
-        <w:rPr>
-          <w:lang w:val="en-BE"/>
-        </w:rPr>
-        <w:t xml:space="preserve">8 </w:t>
-      </w:r>
-      <w:r>
-        <w:rPr>
-          <w:lang w:val="en-BE"/>
-        </w:rPr>
-        <w:t>(</w:t>
-      </w:r>
-      <w:r>
-        <w:rPr>
-          <w:lang w:val="en-BE"/>
-        </w:rPr>
-        <w:t xml:space="preserve">eveneens </w:t>
-      </w:r>
-      <w:r>
-        <w:rPr>
-          <w:lang w:val="en-BE"/>
-        </w:rPr>
-        <w:t xml:space="preserve">de </w:t>
-      </w:r>
-      <w:r>
-        <w:rPr>
-          <w:lang w:val="en-BE"/>
-        </w:rPr>
-        <w:t xml:space="preserve">laatste versie, </w:t>
-      </w:r>
-      <w:r>
-        <w:rPr>
-          <w:lang w:val="en-BE"/>
-        </w:rPr>
-        <w:t>een framework of standaard). Er kan ook gewerkt worden met Ecma</w:t>
-      </w:r>
-      <w:r>
-        <w:rPr>
-          <w:lang w:val="en-BE"/>
-        </w:rPr>
-        <w:t>script</w:t>
-      </w:r>
-      <w:r>
-        <w:rPr>
-          <w:lang w:val="en-BE"/>
-        </w:rPr>
-        <w:t xml:space="preserve"> voor de backend maar aangezien deze taal vooral bedoelt is </w:t>
-      </w:r>
-      <w:r>
-        <w:rPr>
-          <w:lang w:val="en-BE"/>
-        </w:rPr>
-        <w:t xml:space="preserve">voor frontend en niet voor backend is dit niet aan te raden. </w:t>
-      </w:r>
-    </w:p>
-    <w:p>
-      <w:pPr>
-        <w:rPr>
-          <w:lang w:val="en-BE"/>
-        </w:rPr>
-      </w:pPr>
-      <w:r>
-        <w:rPr>
-          <w:lang w:val="en-BE"/>
-        </w:rPr>
-        <w:t xml:space="preserve">De keuze is dus tussen </w:t>
-      </w:r>
-      <w:r>
-        <w:rPr>
-          <w:lang w:val="en-BE"/>
-        </w:rPr>
-        <w:t>P</w:t>
-      </w:r>
-      <w:r>
-        <w:rPr>
-          <w:lang w:val="en-BE"/>
-        </w:rPr>
-        <w:t>hp en .</w:t>
-      </w:r>
-      <w:r>
-        <w:rPr>
-          <w:lang w:val="en-BE"/>
-        </w:rPr>
-        <w:t>N</w:t>
-      </w:r>
-      <w:r>
-        <w:rPr>
-          <w:lang w:val="en-BE"/>
-        </w:rPr>
-        <w:t>et.</w:t>
-      </w:r>
-      <w:r>
-        <w:rPr>
-          <w:lang w:val="en-BE"/>
-        </w:rPr>
-        <w:t xml:space="preserve"> Beide zijn goed voor het maken van web applicaties </w:t>
-      </w:r>
-      <w:r>
-        <w:rPr>
-          <w:lang w:val="en-BE"/>
-        </w:rPr>
-        <w:t>door midd</w:t>
-      </w:r>
-      <w:r>
-        <w:rPr>
-          <w:lang w:val="en-BE"/>
-        </w:rPr>
-        <w:t>el</w:t>
-      </w:r>
-      <w:r>
-        <w:rPr>
-          <w:lang w:val="en-BE"/>
-        </w:rPr>
-        <w:t xml:space="preserve"> van Application Programming Interfaces </w:t>
-      </w:r>
-      <w:r>
-        <w:rPr>
-          <w:lang w:val="en-BE"/>
-        </w:rPr>
-        <w:t>(</w:t>
-      </w:r>
-      <w:r>
-        <w:rPr>
-          <w:lang w:val="en-BE"/>
-        </w:rPr>
-        <w:t>API</w:t>
-      </w:r>
-      <w:r>
-        <w:rPr>
-          <w:lang w:val="en-BE"/>
-        </w:rPr>
-        <w:t>)</w:t>
-      </w:r>
-      <w:r>
-        <w:rPr>
-          <w:lang w:val="en-BE"/>
-        </w:rPr>
-        <w:t xml:space="preserve"> en hebben een sterke en actieve communit</w:t>
-      </w:r>
-      <w:r>
-        <w:rPr>
-          <w:lang w:val="en-BE"/>
-        </w:rPr>
-        <w:t>ies</w:t>
-      </w:r>
-      <w:r>
-        <w:rPr>
-          <w:lang w:val="en-BE"/>
-        </w:rPr>
-        <w:t xml:space="preserve">. Er is dus veel documentatie en er zijn veel voorbeelden beschikbaar. Ze kunnen allebij grote hoeveelheden verkeer en data aan. Zelfs voor grote zakelijkse activiteiten. </w:t>
-      </w:r>
-    </w:p>
-    <w:p>
-      <w:pPr>
-        <w:rPr>
-          <w:lang w:val="en-BE"/>
-        </w:rPr>
-      </w:pPr>
-      <w:r>
-        <w:rPr>
-          <w:lang w:val="en-BE"/>
-        </w:rPr>
-        <w:t>Het grote verschil ligt echter bij de leercurve. Php is makkelijker om onder de knie te krijgen. Dit zorgt ervoor dat het populairder is bij developers en ons eigen team. Twee personen kunnen .</w:t>
-      </w:r>
-      <w:r>
-        <w:rPr>
-          <w:lang w:val="en-BE"/>
-        </w:rPr>
-        <w:t>N</w:t>
-      </w:r>
-      <w:r>
-        <w:rPr>
-          <w:lang w:val="en-BE"/>
-        </w:rPr>
-        <w:t xml:space="preserve">et, vier personen kunnen </w:t>
-      </w:r>
-      <w:r>
-        <w:rPr>
-          <w:lang w:val="en-BE"/>
-        </w:rPr>
-        <w:t>P</w:t>
-      </w:r>
-      <w:r>
-        <w:rPr>
-          <w:lang w:val="en-BE"/>
-        </w:rPr>
-        <w:t>hp.</w:t>
-      </w:r>
-      <w:r>
-        <w:rPr>
-          <w:lang w:val="en-BE"/>
-        </w:rPr>
-        <w:t xml:space="preserve"> Dus gaat de keuze uit naar php.</w:t>
-      </w:r>
-    </w:p>
-    <w:p>
-      <w:pPr>
-        <w:rPr>
-          <w:lang w:val="en-BE"/>
-        </w:rPr>
-      </w:pPr>
-      <w:r>
-        <w:rPr>
-          <w:lang w:val="en-BE"/>
-        </w:rPr>
-        <w:t>Dan rest enkel nog de vraag of we standa</w:t>
-      </w:r>
-      <w:r>
-        <w:rPr>
-          <w:lang w:val="en-BE"/>
-        </w:rPr>
-        <w:t>a</w:t>
-      </w:r>
-      <w:r>
-        <w:rPr>
-          <w:lang w:val="en-BE"/>
-        </w:rPr>
-        <w:t xml:space="preserve">rd </w:t>
-      </w:r>
-      <w:r>
-        <w:rPr>
-          <w:lang w:val="en-BE"/>
-        </w:rPr>
-        <w:t>P</w:t>
-      </w:r>
-      <w:r>
-        <w:rPr>
-          <w:lang w:val="en-BE"/>
-        </w:rPr>
-        <w:t>hp gaan gebruiken met enkele library’s of een full fledged framework. Hoewel er altijd meer developers te vinden zijn voor een standa</w:t>
-      </w:r>
-      <w:r>
-        <w:rPr>
-          <w:lang w:val="en-BE"/>
-        </w:rPr>
-        <w:t>a</w:t>
-      </w:r>
-      <w:r>
-        <w:rPr>
-          <w:lang w:val="en-BE"/>
-        </w:rPr>
-        <w:t>rd taal dan een specifiek framework</w:t>
-      </w:r>
-      <w:r>
-        <w:rPr>
-          <w:lang w:val="en-BE"/>
-        </w:rPr>
-        <w:t>,</w:t>
-      </w:r>
-      <w:r>
-        <w:rPr>
-          <w:lang w:val="en-BE"/>
-        </w:rPr>
-        <w:t xml:space="preserve"> gaan we wel voor een framework gaan aangezien er veel handige features en functies zijn in frameworks. Waarom het wiel heruitvinden als iemand het al gedaan heeft?</w:t>
-      </w:r>
-    </w:p>
-    <w:p>
-      <w:pPr>
-        <w:rPr>
-          <w:lang w:val="en-BE"/>
-        </w:rPr>
-      </w:pPr>
-      <w:r>
-        <w:rPr>
-          <w:lang w:val="en-BE"/>
-        </w:rPr>
-        <w:t>We kiezen hierbij voor Laravel. Het is het populairste framework voor php</w:t>
-      </w:r>
-      <w:r>
-        <w:rPr>
-          <w:lang w:val="en-BE"/>
-        </w:rPr>
-        <w:t xml:space="preserve"> en </w:t>
-      </w:r>
-      <w:r>
-        <w:rPr>
-          <w:lang w:val="en-BE"/>
-        </w:rPr>
-        <w:t xml:space="preserve">het </w:t>
-      </w:r>
-      <w:r>
-        <w:rPr>
-          <w:lang w:val="en-BE"/>
-        </w:rPr>
-        <w:t xml:space="preserve">werkt goed met verschillende databases. Het is zeer goed voor het maken van API’s en het heeft een template engine genaamt </w:t>
-      </w:r>
-      <w:r>
-        <w:rPr>
-          <w:lang w:val="en-BE"/>
-        </w:rPr>
-        <w:t>B</w:t>
-      </w:r>
-      <w:r>
-        <w:rPr>
-          <w:lang w:val="en-BE"/>
-        </w:rPr>
-        <w:t>lade die makkelijk te leren is.</w:t>
-      </w:r>
-    </w:p>
-    <w:p>
-      <w:pPr>
-        <w:pStyle w:val="Heading2"/>
+        <w:t>Back</w:t>
+      </w:r>
+      <w:r>
         <w:rPr>
           <w:color w:val="000000" w:themeColor="text1"/>
           <w14:shadow w14:blurRad="38100" w14:dist="19050" w14:dir="2700000" w14:sx="100000" w14:sy="100000" w14:kx="0" w14:ky="0" w14:algn="tl">
@@ -5319,8 +4718,8 @@
             <w14:round/>
           </w14:textOutline>
         </w:rPr>
-      </w:pPr>
-      <w:bookmarkStart w:id="32" w:name="_Toc130472967"/>
+        <w:t>-</w:t>
+      </w:r>
       <w:r>
         <w:rPr>
           <w:color w:val="000000" w:themeColor="text1"/>
@@ -5335,9 +4734,266 @@
             <w14:round/>
           </w14:textOutline>
         </w:rPr>
-        <w:t xml:space="preserve">2.3 </w:t>
-      </w:r>
-      <w:r>
+        <w:t>end</w:t>
+      </w:r>
+      <w:bookmarkEnd w:id="31"/>
+    </w:p>
+    <w:p>
+      <w:r>
+        <w:t xml:space="preserve">Voor de backend </w:t>
+      </w:r>
+      <w:r>
+        <w:t>zijn er twee opties:</w:t>
+      </w:r>
+      <w:r>
+        <w:t xml:space="preserve"> .</w:t>
+      </w:r>
+      <w:r>
+        <w:t>N</w:t>
+      </w:r>
+      <w:r>
+        <w:t>et</w:t>
+      </w:r>
+      <w:r>
+        <w:t xml:space="preserve"> </w:t>
+      </w:r>
+      <w:r>
+        <w:t xml:space="preserve">7 (laatste versie die uit is in 2023) of </w:t>
+      </w:r>
+      <w:r>
+        <w:t>P</w:t>
+      </w:r>
+      <w:r>
+        <w:t xml:space="preserve">hp </w:t>
+      </w:r>
+      <w:r>
+        <w:t xml:space="preserve">8 </w:t>
+      </w:r>
+      <w:r>
+        <w:t>(</w:t>
+      </w:r>
+      <w:r>
+        <w:t xml:space="preserve">eveneens </w:t>
+      </w:r>
+      <w:r>
+        <w:t xml:space="preserve">de </w:t>
+      </w:r>
+      <w:r>
+        <w:t xml:space="preserve">laatste versie, </w:t>
+      </w:r>
+      <w:r>
+        <w:t>een framework of standaard). Er kan ook gewerkt worden met Ecma</w:t>
+      </w:r>
+      <w:r>
+        <w:t>script</w:t>
+      </w:r>
+      <w:r>
+        <w:t xml:space="preserve"> voor de backend maar aangezien deze taal vooral bedoelt is </w:t>
+      </w:r>
+      <w:r>
+        <w:t xml:space="preserve">voor </w:t>
+      </w:r>
+      <w:r>
+        <w:t>front-end</w:t>
+      </w:r>
+      <w:r>
+        <w:t xml:space="preserve"> en niet voor backend is dit niet aan te raden. </w:t>
+      </w:r>
+    </w:p>
+    <w:p>
+      <w:r>
+        <w:t xml:space="preserve">De keuze is dus tussen </w:t>
+      </w:r>
+      <w:r>
+        <w:t>P</w:t>
+      </w:r>
+      <w:r>
+        <w:t>hp en .</w:t>
+      </w:r>
+      <w:r>
+        <w:t>N</w:t>
+      </w:r>
+      <w:r>
+        <w:t>et.</w:t>
+      </w:r>
+      <w:r>
+        <w:t xml:space="preserve"> Beide zijn goed voor het maken van web applicaties </w:t>
+      </w:r>
+      <w:r>
+        <w:t>door midd</w:t>
+      </w:r>
+      <w:r>
+        <w:t>el</w:t>
+      </w:r>
+      <w:r>
+        <w:t xml:space="preserve"> van Application Programming Interfaces </w:t>
+      </w:r>
+      <w:r>
+        <w:t>(</w:t>
+      </w:r>
+      <w:r>
+        <w:t>API</w:t>
+      </w:r>
+      <w:r>
+        <w:t xml:space="preserve">) en hebben een sterke en actieve </w:t>
+      </w:r>
+      <w:r>
+        <w:t>community</w:t>
+      </w:r>
+      <w:r>
+        <w:t xml:space="preserve">. Er is dus veel documentatie en er zijn veel voorbeelden beschikbaar. Ze kunnen </w:t>
+      </w:r>
+      <w:r>
+        <w:t>alle</w:t>
+      </w:r>
+      <w:r>
+        <w:t xml:space="preserve"> twee </w:t>
+      </w:r>
+      <w:r>
+        <w:t>grote hoeveelheden verkeer en data aan</w:t>
+      </w:r>
+      <w:r>
+        <w:t>,</w:t>
+      </w:r>
+      <w:r>
+        <w:t xml:space="preserve"> </w:t>
+      </w:r>
+      <w:r>
+        <w:t>z</w:t>
+      </w:r>
+      <w:r>
+        <w:t xml:space="preserve">elfs voor grote </w:t>
+      </w:r>
+      <w:r>
+        <w:t>zakelijke</w:t>
+      </w:r>
+      <w:r>
+        <w:t xml:space="preserve"> activiteiten. </w:t>
+      </w:r>
+    </w:p>
+    <w:p>
+      <w:r>
+        <w:t>Het grote verschil ligt echter bij de leercurve</w:t>
+      </w:r>
+      <w:r>
+        <w:t>,</w:t>
+      </w:r>
+      <w:r>
+        <w:t xml:space="preserve"> Php is makkelijker om onder de knie te krijgen</w:t>
+      </w:r>
+      <w:r>
+        <w:t xml:space="preserve"> maar</w:t>
+      </w:r>
+      <w:r>
+        <w:t xml:space="preserve"> </w:t>
+      </w:r>
+      <w:r>
+        <w:t>d</w:t>
+      </w:r>
+      <w:r>
+        <w:t>it zorgt ervoor dat het populairder is bij developers en ons eigen team. Twee personen kunnen</w:t>
+      </w:r>
+      <w:r>
+        <w:t xml:space="preserve"> met</w:t>
+      </w:r>
+      <w:r>
+        <w:t xml:space="preserve"> .</w:t>
+      </w:r>
+      <w:r>
+        <w:t>N</w:t>
+      </w:r>
+      <w:r>
+        <w:t>et</w:t>
+      </w:r>
+      <w:r>
+        <w:t xml:space="preserve"> werken en alle</w:t>
+      </w:r>
+      <w:r>
+        <w:t xml:space="preserve"> personen kunnen </w:t>
+      </w:r>
+      <w:r>
+        <w:t xml:space="preserve">met </w:t>
+      </w:r>
+      <w:r>
+        <w:t>P</w:t>
+      </w:r>
+      <w:r>
+        <w:t>hp</w:t>
+      </w:r>
+      <w:r>
+        <w:t xml:space="preserve"> aan de slag</w:t>
+      </w:r>
+      <w:r>
+        <w:t>.</w:t>
+      </w:r>
+      <w:r>
+        <w:t xml:space="preserve"> De keuze gaat dus naar het gebruik van php.</w:t>
+      </w:r>
+    </w:p>
+    <w:p>
+      <w:r>
+        <w:t>Dan rest enkel nog de vraag of we standa</w:t>
+      </w:r>
+      <w:r>
+        <w:t>a</w:t>
+      </w:r>
+      <w:r>
+        <w:t xml:space="preserve">rd </w:t>
+      </w:r>
+      <w:r>
+        <w:t>P</w:t>
+      </w:r>
+      <w:r>
+        <w:t>hp gaan gebruiken met enkele library’s of een full fledged framework. Hoewel er altijd meer developers te vinden zijn voor een standa</w:t>
+      </w:r>
+      <w:r>
+        <w:t>a</w:t>
+      </w:r>
+      <w:r>
+        <w:t xml:space="preserve">rd taal dan een specifiek framework gaan we wel voor een framework </w:t>
+      </w:r>
+      <w:r>
+        <w:t>kiezen</w:t>
+      </w:r>
+      <w:r>
+        <w:t xml:space="preserve"> aangezien er veel handige features en functies </w:t>
+      </w:r>
+      <w:r>
+        <w:t xml:space="preserve">in </w:t>
+      </w:r>
+      <w:r>
+        <w:t>zijn. Waarom het wiel heruitvinden als iemand het al gedaan heeft?</w:t>
+      </w:r>
+    </w:p>
+    <w:p>
+      <w:r>
+        <w:t>We kiezen hierbij voor Laravel. Het is het populairste framework voor php</w:t>
+      </w:r>
+      <w:r>
+        <w:t xml:space="preserve"> en </w:t>
+      </w:r>
+      <w:r>
+        <w:t xml:space="preserve">het </w:t>
+      </w:r>
+      <w:r>
+        <w:t xml:space="preserve">werkt goed met verschillende databases. Het is zeer goed voor het maken van API’s en het heeft een template engine </w:t>
+      </w:r>
+      <w:r>
+        <w:t>genaamd</w:t>
+      </w:r>
+      <w:r>
+        <w:t xml:space="preserve"> </w:t>
+      </w:r>
+      <w:r>
+        <w:t>B</w:t>
+      </w:r>
+      <w:r>
+        <w:t>lade die makkelijk te leren is.</w:t>
+      </w:r>
+    </w:p>
+    <w:p>
+      <w:pPr>
+        <w:pStyle w:val="Heading2"/>
         <w:rPr>
           <w:color w:val="000000" w:themeColor="text1"/>
           <w14:shadow w14:blurRad="38100" w14:dist="19050" w14:dir="2700000" w14:sx="100000" w14:sy="100000" w14:kx="0" w14:ky="0" w14:algn="tl">
@@ -5351,25 +5007,8 @@
             <w14:round/>
           </w14:textOutline>
         </w:rPr>
-        <w:t>Communicatie tussen front</w:t>
-      </w:r>
-      <w:r>
-        <w:rPr>
-          <w:color w:val="000000" w:themeColor="text1"/>
-          <w:lang w:val="en-BE"/>
-          <w14:shadow w14:blurRad="38100" w14:dist="19050" w14:dir="2700000" w14:sx="100000" w14:sy="100000" w14:kx="0" w14:ky="0" w14:algn="tl">
-            <w14:schemeClr w14:val="dk1">
-              <w14:alpha w14:val="60000"/>
-            </w14:schemeClr>
-          </w14:shadow>
-          <w14:textOutline w14:w="0" w14:cap="flat" w14:cmpd="sng" w14:algn="ctr">
-            <w14:noFill/>
-            <w14:prstDash w14:val="solid"/>
-            <w14:round/>
-          </w14:textOutline>
-        </w:rPr>
-        <w:t>-</w:t>
-      </w:r>
+      </w:pPr>
+      <w:bookmarkStart w:id="32" w:name="_Toc130472967"/>
       <w:r>
         <w:rPr>
           <w:color w:val="000000" w:themeColor="text1"/>
@@ -5384,50 +5023,9 @@
             <w14:round/>
           </w14:textOutline>
         </w:rPr>
-        <w:t xml:space="preserve"> en backend</w:t>
-      </w:r>
-      <w:bookmarkEnd w:id="32"/>
-    </w:p>
-    <w:p>
-      <w:pPr>
-        <w:rPr>
-          <w:lang w:val="en-BE"/>
-        </w:rPr>
-      </w:pPr>
-      <w:r>
-        <w:rPr>
-          <w:lang w:val="en-BE"/>
-        </w:rPr>
-        <w:t>De communicatie tussen de front- en de backend zal verlopen via een API. De frontend stuurt requests naar de backend via een bepaalde Uniform Resource Locator (URL). En deze geeft dan een antwoord terug. We kiezen ervoor om deze antwoorden in Json te doen aangezien dit goed samenwerkt met Laravel</w:t>
-      </w:r>
-      <w:r>
-        <w:rPr>
-          <w:lang w:val="en-BE"/>
-        </w:rPr>
-        <w:t xml:space="preserve"> en de meest standa</w:t>
-      </w:r>
-      <w:r>
-        <w:rPr>
-          <w:lang w:val="en-BE"/>
-        </w:rPr>
-        <w:t>a</w:t>
-      </w:r>
-      <w:r>
-        <w:rPr>
-          <w:lang w:val="en-BE"/>
-        </w:rPr>
-        <w:t>rd is</w:t>
-      </w:r>
-      <w:r>
-        <w:rPr>
-          <w:lang w:val="en-BE"/>
-        </w:rPr>
-        <w:t xml:space="preserve">. </w:t>
-      </w:r>
-    </w:p>
-    <w:p>
-      <w:pPr>
-        <w:pStyle w:val="Heading2"/>
+        <w:t xml:space="preserve">2.3 </w:t>
+      </w:r>
+      <w:r>
         <w:rPr>
           <w:color w:val="000000" w:themeColor="text1"/>
           <w14:shadow w14:blurRad="38100" w14:dist="19050" w14:dir="2700000" w14:sx="100000" w14:sy="100000" w14:kx="0" w14:ky="0" w14:algn="tl">
@@ -5441,8 +5039,8 @@
             <w14:round/>
           </w14:textOutline>
         </w:rPr>
-      </w:pPr>
-      <w:bookmarkStart w:id="33" w:name="_Toc130472968"/>
+        <w:t>Communicatie tussen front</w:t>
+      </w:r>
       <w:r>
         <w:rPr>
           <w:color w:val="000000" w:themeColor="text1"/>
@@ -5457,7 +5055,7 @@
             <w14:round/>
           </w14:textOutline>
         </w:rPr>
-        <w:t xml:space="preserve">2.4 </w:t>
+        <w:t>-</w:t>
       </w:r>
       <w:r>
         <w:rPr>
@@ -5473,178 +5071,37 @@
             <w14:round/>
           </w14:textOutline>
         </w:rPr>
-        <w:t>Database</w:t>
-      </w:r>
-      <w:bookmarkEnd w:id="33"/>
-    </w:p>
-    <w:p>
-      <w:pPr>
-        <w:rPr>
-          <w:lang w:val="en-BE"/>
-        </w:rPr>
-      </w:pPr>
-      <w:r>
-        <w:rPr>
-          <w:lang w:val="en-BE"/>
-        </w:rPr>
-        <w:t xml:space="preserve">Voor de </w:t>
-      </w:r>
-      <w:r>
-        <w:rPr>
-          <w:lang w:val="en-BE"/>
-        </w:rPr>
-        <w:t>d</w:t>
-      </w:r>
-      <w:r>
-        <w:rPr>
-          <w:lang w:val="en-BE"/>
-        </w:rPr>
-        <w:t>atabase is de eerste grote keuze die we ons moeten afvragen of we een r</w:t>
-      </w:r>
-      <w:r>
-        <w:rPr>
-          <w:lang w:val="en-BE"/>
-        </w:rPr>
-        <w:t>el</w:t>
-      </w:r>
-      <w:r>
-        <w:rPr>
-          <w:lang w:val="en-BE"/>
-        </w:rPr>
-        <w:t>ation</w:t>
-      </w:r>
-      <w:r>
-        <w:rPr>
-          <w:lang w:val="en-BE"/>
-        </w:rPr>
-        <w:t>e</w:t>
-      </w:r>
-      <w:r>
-        <w:rPr>
-          <w:lang w:val="en-BE"/>
-        </w:rPr>
-        <w:t>le of een irr</w:t>
-      </w:r>
-      <w:r>
-        <w:rPr>
-          <w:lang w:val="en-BE"/>
-        </w:rPr>
-        <w:t>el</w:t>
-      </w:r>
-      <w:r>
-        <w:rPr>
-          <w:lang w:val="en-BE"/>
-        </w:rPr>
-        <w:t>ationele database gaan gebruiken.</w:t>
-      </w:r>
-      <w:r>
-        <w:rPr>
-          <w:lang w:val="en-BE"/>
-        </w:rPr>
-        <w:t xml:space="preserve"> Aangezien we wel wat relaties hebben tussen onze tabellen, gestructuureerde data hebben en we niet met big data werken</w:t>
-      </w:r>
-      <w:r>
-        <w:rPr>
-          <w:lang w:val="en-BE"/>
-        </w:rPr>
-        <w:t>.</w:t>
-      </w:r>
-      <w:r>
-        <w:rPr>
-          <w:lang w:val="en-BE"/>
-        </w:rPr>
-        <w:t xml:space="preserve"> </w:t>
-      </w:r>
-      <w:r>
-        <w:rPr>
-          <w:lang w:val="en-BE"/>
-        </w:rPr>
-        <w:t>K</w:t>
-      </w:r>
-      <w:r>
-        <w:rPr>
-          <w:lang w:val="en-BE"/>
-        </w:rPr>
-        <w:t>linkt een relationele</w:t>
-      </w:r>
-      <w:r>
-        <w:rPr>
-          <w:lang w:val="en-BE"/>
-        </w:rPr>
-        <w:t xml:space="preserve"> database ons</w:t>
-      </w:r>
-      <w:r>
-        <w:rPr>
-          <w:lang w:val="en-BE"/>
-        </w:rPr>
-        <w:t xml:space="preserve"> de beste optie.</w:t>
-      </w:r>
-    </w:p>
-    <w:p>
-      <w:pPr>
-        <w:rPr>
-          <w:lang w:val="en-BE"/>
-        </w:rPr>
-      </w:pPr>
-      <w:r>
-        <w:rPr>
-          <w:lang w:val="en-BE"/>
-        </w:rPr>
-        <w:t xml:space="preserve">Dan hebben we nog de keuze tussen welke </w:t>
-      </w:r>
-      <w:r>
-        <w:rPr>
-          <w:lang w:val="en-BE"/>
-        </w:rPr>
-        <w:t>Relational Database Management Systems (RDMS)</w:t>
-      </w:r>
-      <w:r>
-        <w:rPr>
-          <w:lang w:val="en-BE"/>
-        </w:rPr>
-        <w:t xml:space="preserve"> </w:t>
-      </w:r>
-      <w:r>
-        <w:rPr>
-          <w:lang w:val="en-BE"/>
-        </w:rPr>
-        <w:t>we gebruiken.</w:t>
-      </w:r>
-      <w:r>
-        <w:rPr>
-          <w:lang w:val="en-BE"/>
-        </w:rPr>
-        <w:t xml:space="preserve"> De drie populairste RDMS zijn Oracle, MySQL, Microsoft SQL Server. Aangezien we voor de backend Php gebruiken en Microsoft SQL Server vooral gemaakt is voor met .Net</w:t>
-      </w:r>
-      <w:r>
-        <w:rPr>
-          <w:lang w:val="en-BE"/>
-        </w:rPr>
-        <w:t>. L</w:t>
-      </w:r>
-      <w:r>
-        <w:rPr>
-          <w:lang w:val="en-BE"/>
-        </w:rPr>
-        <w:t>ijkt het ons beter om deze al uit te sluiten. Dan hebben we nog de keuze tussen Oracle en MySQL. Hoewel Oracle een grote</w:t>
-      </w:r>
-      <w:r>
-        <w:rPr>
-          <w:lang w:val="en-BE"/>
-        </w:rPr>
-        <w:t>re</w:t>
-      </w:r>
-      <w:r>
-        <w:rPr>
-          <w:lang w:val="en-BE"/>
-        </w:rPr>
-        <w:t xml:space="preserve"> market share heeft dan MySQL</w:t>
-      </w:r>
-      <w:r>
-        <w:rPr>
-          <w:lang w:val="en-BE"/>
-        </w:rPr>
-        <w:t>, gaan we toch voor MySQL gaan. MySQl heeft een General Public License (GPL), is gratis en open-source. Oracle daarintegen vraagt een licensing fee.</w:t>
+        <w:t xml:space="preserve"> en backend</w:t>
+      </w:r>
+      <w:bookmarkEnd w:id="32"/>
+    </w:p>
+    <w:p>
+      <w:r>
+        <w:t xml:space="preserve">De communicatie tussen de front- en de backend zal verlopen via een API. De </w:t>
+      </w:r>
+      <w:r>
+        <w:t>front-end</w:t>
+      </w:r>
+      <w:r>
+        <w:t xml:space="preserve"> stuurt requests naar de backend via een bepaalde Uniform Resource Locator (URL). En deze geeft dan een antwoord terug. We kiezen ervoor om deze antwoorden in Json te </w:t>
+      </w:r>
+      <w:r>
+        <w:t>vesturen</w:t>
+      </w:r>
+      <w:r>
+        <w:t xml:space="preserve"> aangezien dit goed samenwerkt met Laravel</w:t>
+      </w:r>
+      <w:r>
+        <w:t xml:space="preserve"> en de standa</w:t>
+      </w:r>
+      <w:r>
+        <w:t>a</w:t>
+      </w:r>
+      <w:r>
+        <w:t>rd is</w:t>
+      </w:r>
+      <w:r>
+        <w:t xml:space="preserve">. </w:t>
       </w:r>
     </w:p>
     <w:p>
@@ -5664,7 +5121,7 @@
           </w14:textOutline>
         </w:rPr>
       </w:pPr>
-      <w:bookmarkStart w:id="34" w:name="_Toc130472969"/>
+      <w:bookmarkStart w:id="33" w:name="_Toc130472968"/>
       <w:r>
         <w:rPr>
           <w:color w:val="000000" w:themeColor="text1"/>
@@ -5680,7 +5137,7 @@
           </w14:textOutline>
         </w:rPr>
         <w:lastRenderedPageBreak/>
-        <w:t xml:space="preserve">2.5 </w:t>
+        <w:t xml:space="preserve">2.4 </w:t>
       </w:r>
       <w:r>
         <w:rPr>
@@ -5696,108 +5153,115 @@
             <w14:round/>
           </w14:textOutline>
         </w:rPr>
-        <w:t>Communicatie tussen backend en database</w:t>
-      </w:r>
-      <w:bookmarkEnd w:id="34"/>
-    </w:p>
-    <w:p>
-      <w:pPr>
-        <w:rPr>
-          <w:lang w:val="en-BE"/>
-        </w:rPr>
-      </w:pPr>
-      <w:r>
-        <w:rPr>
-          <w:lang w:val="en-BE"/>
-        </w:rPr>
-        <w:t>Doordat we gekozen hebben voor MySQL</w:t>
-      </w:r>
-      <w:r>
-        <w:rPr>
-          <w:lang w:val="en-BE"/>
-        </w:rPr>
-        <w:t xml:space="preserve"> als RDMS</w:t>
-      </w:r>
-      <w:r>
-        <w:rPr>
-          <w:lang w:val="en-BE"/>
-        </w:rPr>
-        <w:t xml:space="preserve"> gebeurt de communicatie via SQL-queries</w:t>
-      </w:r>
-      <w:r>
-        <w:rPr>
-          <w:lang w:val="en-BE"/>
-        </w:rPr>
+        <w:t>Database</w:t>
+      </w:r>
+      <w:bookmarkEnd w:id="33"/>
+    </w:p>
+    <w:p>
+      <w:r>
+        <w:t xml:space="preserve">Voor de </w:t>
+      </w:r>
+      <w:r>
+        <w:t>d</w:t>
+      </w:r>
+      <w:r>
+        <w:t>atabase is de eerste grote keuze die we ons moeten afvragen of we een r</w:t>
+      </w:r>
+      <w:r>
+        <w:t>el</w:t>
+      </w:r>
+      <w:r>
+        <w:t>ation</w:t>
+      </w:r>
+      <w:r>
+        <w:t>e</w:t>
+      </w:r>
+      <w:r>
+        <w:t xml:space="preserve">le of een </w:t>
+      </w:r>
+      <w:r>
+        <w:t>irrationele</w:t>
+      </w:r>
+      <w:r>
+        <w:t xml:space="preserve"> database gaan gebruiken.</w:t>
+      </w:r>
+      <w:r>
+        <w:t xml:space="preserve"> Aangezien we wel wat relaties hebben tussen onze tabellen, </w:t>
+      </w:r>
+      <w:r>
+        <w:t>gestructureerde</w:t>
+      </w:r>
+      <w:r>
+        <w:t xml:space="preserve"> data hebben en we niet met big data werken</w:t>
+      </w:r>
+      <w:r>
         <w:t>.</w:t>
       </w:r>
       <w:r>
-        <w:rPr>
-          <w:lang w:val="en-BE"/>
-        </w:rPr>
         <w:t xml:space="preserve"> </w:t>
       </w:r>
       <w:r>
-        <w:rPr>
-          <w:lang w:val="en-BE"/>
-        </w:rPr>
-        <w:t>D</w:t>
-      </w:r>
-      <w:r>
-        <w:rPr>
-          <w:lang w:val="en-BE"/>
-        </w:rPr>
-        <w:t>it gebeurt echter achter de schermen. Door Laravel te gebruiken moeten we zelf geen queries schrijven en zal deze dat voor ons doen door</w:t>
-      </w:r>
-      <w:r>
-        <w:rPr>
-          <w:lang w:val="en-BE"/>
-        </w:rPr>
-        <w:t xml:space="preserve"> gebruik te maken </w:t>
-      </w:r>
-      <w:r>
-        <w:rPr>
-          <w:lang w:val="en-BE"/>
-        </w:rPr>
-        <w:t>van ingebouwde functies in Laravel.</w:t>
-      </w:r>
-    </w:p>
-    <w:p>
-      <w:r>
-        <w:br w:type="page"/>
-      </w:r>
-    </w:p>
-    <w:p>
-      <w:pPr>
-        <w:pStyle w:val="Heading1"/>
-        <w:shd w:val="clear" w:color="auto" w:fill="E7E6E6" w:themeFill="background2"/>
-        <w:rPr>
-          <w:color w:val="auto"/>
-          <w:sz w:val="56"/>
-          <w:szCs w:val="56"/>
-          <w:shd w:val="clear" w:color="auto" w:fill="E7E6E6" w:themeFill="background2"/>
-        </w:rPr>
-      </w:pPr>
-      <w:bookmarkStart w:id="35" w:name="_Toc130472970"/>
-      <w:r>
-        <w:rPr>
-          <w:color w:val="auto"/>
-          <w:sz w:val="56"/>
-          <w:szCs w:val="56"/>
-          <w:shd w:val="clear" w:color="auto" w:fill="E7E6E6" w:themeFill="background2"/>
-        </w:rPr>
-        <w:lastRenderedPageBreak/>
-        <w:t xml:space="preserve">3 </w:t>
-      </w:r>
-      <w:r>
-        <w:rPr>
-          <w:color w:val="auto"/>
-          <w:sz w:val="56"/>
-          <w:szCs w:val="56"/>
-          <w:shd w:val="clear" w:color="auto" w:fill="E7E6E6" w:themeFill="background2"/>
-        </w:rPr>
-        <w:t>Technische uitwerking hardware</w:t>
-      </w:r>
-      <w:bookmarkEnd w:id="35"/>
+        <w:t>K</w:t>
+      </w:r>
+      <w:r>
+        <w:t>linkt een relationele</w:t>
+      </w:r>
+      <w:r>
+        <w:t xml:space="preserve"> database ons</w:t>
+      </w:r>
+      <w:r>
+        <w:t xml:space="preserve"> de beste optie.</w:t>
+      </w:r>
+    </w:p>
+    <w:p>
+      <w:r>
+        <w:t xml:space="preserve">Dan hebben we nog de keuze tussen welke </w:t>
+      </w:r>
+      <w:r>
+        <w:t xml:space="preserve">Relational Database Management Systems (RDMS) </w:t>
+      </w:r>
+      <w:r>
+        <w:t>we gebruiken.</w:t>
+      </w:r>
+      <w:r>
+        <w:t xml:space="preserve"> De drie populairste RDMS zijn Oracle, MySQL, Microsoft SQL Server. Aangezien we voor de backend Php gebruiken en Microsoft SQL Server vooral gemaakt is voor </w:t>
+      </w:r>
+      <w:r>
+        <w:t>het gebruik van</w:t>
+      </w:r>
+      <w:r>
+        <w:t xml:space="preserve"> .Net</w:t>
+      </w:r>
+      <w:r>
+        <w:t xml:space="preserve"> </w:t>
+      </w:r>
+      <w:r>
+        <w:t>l</w:t>
+      </w:r>
+      <w:r>
+        <w:t>ijkt het ons beter om deze al uit te sluiten. Dan hebben we nog de keuze tussen Oracle en MySQL. Hoewel Oracle een grote</w:t>
+      </w:r>
+      <w:r>
+        <w:t>re</w:t>
+      </w:r>
+      <w:r>
+        <w:t xml:space="preserve"> market share heeft dan MySQL</w:t>
+      </w:r>
+      <w:r>
+        <w:t>, gaan we toch voor MySQL gaan. MySQl heeft een General Public License (GPL)</w:t>
+      </w:r>
+      <w:r>
+        <w:t>en</w:t>
+      </w:r>
+      <w:r>
+        <w:t xml:space="preserve"> is gratis en open-source. Oracle </w:t>
+      </w:r>
+      <w:r>
+        <w:t>daarentegen</w:t>
+      </w:r>
+      <w:r>
+        <w:t xml:space="preserve"> vraagt een licensing fee.</w:t>
+      </w:r>
     </w:p>
     <w:p>
       <w:pPr>
@@ -5816,7 +5280,7 @@
           </w14:textOutline>
         </w:rPr>
       </w:pPr>
-      <w:bookmarkStart w:id="36" w:name="_Toc130472971"/>
+      <w:bookmarkStart w:id="34" w:name="_Toc130472969"/>
       <w:r>
         <w:rPr>
           <w:color w:val="000000" w:themeColor="text1"/>
@@ -5831,7 +5295,7 @@
             <w14:round/>
           </w14:textOutline>
         </w:rPr>
-        <w:t xml:space="preserve">3.1 </w:t>
+        <w:t xml:space="preserve">2.5 </w:t>
       </w:r>
       <w:r>
         <w:rPr>
@@ -5847,9 +5311,76 @@
             <w14:round/>
           </w14:textOutline>
         </w:rPr>
-        <w:t>Spelbediening</w:t>
-      </w:r>
-      <w:bookmarkEnd w:id="36"/>
+        <w:t>Communicatie tussen backend en database</w:t>
+      </w:r>
+      <w:bookmarkEnd w:id="34"/>
+    </w:p>
+    <w:p>
+      <w:r>
+        <w:t>Doordat we gekozen hebben voor MySQL</w:t>
+      </w:r>
+      <w:r>
+        <w:t xml:space="preserve"> als RDMS</w:t>
+      </w:r>
+      <w:r>
+        <w:t xml:space="preserve"> gebeurt de communicatie via SQL-queries</w:t>
+      </w:r>
+      <w:r>
+        <w:t>.</w:t>
+      </w:r>
+      <w:r>
+        <w:t xml:space="preserve"> </w:t>
+      </w:r>
+      <w:r>
+        <w:t>D</w:t>
+      </w:r>
+      <w:r>
+        <w:t>it gebeurt echter achter de schermen. Door Laravel te gebruiken moeten we zelf geen queries schrijven en zal deze dat voor ons doen door</w:t>
+      </w:r>
+      <w:r>
+        <w:t xml:space="preserve"> gebruik te maken </w:t>
+      </w:r>
+      <w:r>
+        <w:t>van ingebouwde functies in Laravel.</w:t>
+      </w:r>
+    </w:p>
+    <w:p>
+      <w:r>
+        <w:br w:type="page"/>
+      </w:r>
+    </w:p>
+    <w:p>
+      <w:pPr>
+        <w:pStyle w:val="Heading1"/>
+        <w:shd w:val="clear" w:color="auto" w:fill="E7E6E6" w:themeFill="background2"/>
+        <w:rPr>
+          <w:color w:val="auto"/>
+          <w:sz w:val="56"/>
+          <w:szCs w:val="56"/>
+          <w:shd w:val="clear" w:color="auto" w:fill="E7E6E6" w:themeFill="background2"/>
+        </w:rPr>
+      </w:pPr>
+      <w:bookmarkStart w:id="35" w:name="_Toc130472970"/>
+      <w:r>
+        <w:rPr>
+          <w:color w:val="auto"/>
+          <w:sz w:val="56"/>
+          <w:szCs w:val="56"/>
+          <w:shd w:val="clear" w:color="auto" w:fill="E7E6E6" w:themeFill="background2"/>
+        </w:rPr>
+        <w:lastRenderedPageBreak/>
+        <w:t xml:space="preserve">3 </w:t>
+      </w:r>
+      <w:r>
+        <w:rPr>
+          <w:color w:val="auto"/>
+          <w:sz w:val="56"/>
+          <w:szCs w:val="56"/>
+          <w:shd w:val="clear" w:color="auto" w:fill="E7E6E6" w:themeFill="background2"/>
+        </w:rPr>
+        <w:t>Technische uitwerking hardware</w:t>
+      </w:r>
+      <w:bookmarkEnd w:id="35"/>
     </w:p>
     <w:p>
       <w:pPr>
@@ -5868,7 +5399,7 @@
           </w14:textOutline>
         </w:rPr>
       </w:pPr>
-      <w:bookmarkStart w:id="37" w:name="_Toc130472972"/>
+      <w:bookmarkStart w:id="36" w:name="_Toc130472971"/>
       <w:r>
         <w:rPr>
           <w:color w:val="000000" w:themeColor="text1"/>
@@ -5883,7 +5414,7 @@
             <w14:round/>
           </w14:textOutline>
         </w:rPr>
-        <w:t xml:space="preserve">3.2 </w:t>
+        <w:t xml:space="preserve">3.1 </w:t>
       </w:r>
       <w:r>
         <w:rPr>
@@ -5899,9 +5430,9 @@
             <w14:round/>
           </w14:textOutline>
         </w:rPr>
-        <w:t>Goaldetectie</w:t>
-      </w:r>
-      <w:bookmarkEnd w:id="37"/>
+        <w:t>Spelbediening</w:t>
+      </w:r>
+      <w:bookmarkEnd w:id="36"/>
     </w:p>
     <w:p>
       <w:pPr>
@@ -5920,7 +5451,7 @@
           </w14:textOutline>
         </w:rPr>
       </w:pPr>
-      <w:bookmarkStart w:id="38" w:name="_Toc130472973"/>
+      <w:bookmarkStart w:id="37" w:name="_Toc130472972"/>
       <w:r>
         <w:rPr>
           <w:color w:val="000000" w:themeColor="text1"/>
@@ -5935,7 +5466,7 @@
             <w14:round/>
           </w14:textOutline>
         </w:rPr>
-        <w:t xml:space="preserve">3.4 </w:t>
+        <w:t xml:space="preserve">3.2 </w:t>
       </w:r>
       <w:r>
         <w:rPr>
@@ -5951,26 +5482,13 @@
             <w14:round/>
           </w14:textOutline>
         </w:rPr>
-        <w:t>Display met game</w:t>
-      </w:r>
-      <w:r>
-        <w:rPr>
-          <w:color w:val="000000" w:themeColor="text1"/>
-          <w:lang w:val="en-BE"/>
-          <w14:shadow w14:blurRad="38100" w14:dist="19050" w14:dir="2700000" w14:sx="100000" w14:sy="100000" w14:kx="0" w14:ky="0" w14:algn="tl">
-            <w14:schemeClr w14:val="dk1">
-              <w14:alpha w14:val="60000"/>
-            </w14:schemeClr>
-          </w14:shadow>
-          <w14:textOutline w14:w="0" w14:cap="flat" w14:cmpd="sng" w14:algn="ctr">
-            <w14:noFill/>
-            <w14:prstDash w14:val="solid"/>
-            <w14:round/>
-          </w14:textOutline>
-        </w:rPr>
-        <w:t>-</w:t>
-      </w:r>
-      <w:r>
+        <w:t>Goaldetectie</w:t>
+      </w:r>
+      <w:bookmarkEnd w:id="37"/>
+    </w:p>
+    <w:p>
+      <w:pPr>
+        <w:pStyle w:val="Heading2"/>
         <w:rPr>
           <w:color w:val="000000" w:themeColor="text1"/>
           <w14:shadow w14:blurRad="38100" w14:dist="19050" w14:dir="2700000" w14:sx="100000" w14:sy="100000" w14:kx="0" w14:ky="0" w14:algn="tl">
@@ -5984,13 +5502,9 @@
             <w14:round/>
           </w14:textOutline>
         </w:rPr>
-        <w:t>informatie</w:t>
-      </w:r>
-      <w:bookmarkEnd w:id="38"/>
-    </w:p>
-    <w:p>
-      <w:pPr>
-        <w:pStyle w:val="Heading2"/>
+      </w:pPr>
+      <w:bookmarkStart w:id="38" w:name="_Toc130472973"/>
+      <w:r>
         <w:rPr>
           <w:color w:val="000000" w:themeColor="text1"/>
           <w14:shadow w14:blurRad="38100" w14:dist="19050" w14:dir="2700000" w14:sx="100000" w14:sy="100000" w14:kx="0" w14:ky="0" w14:algn="tl">
@@ -6004,8 +5518,8 @@
             <w14:round/>
           </w14:textOutline>
         </w:rPr>
-      </w:pPr>
-      <w:bookmarkStart w:id="39" w:name="_Toc130472974"/>
+        <w:t xml:space="preserve">3.4 </w:t>
+      </w:r>
       <w:r>
         <w:rPr>
           <w:color w:val="000000" w:themeColor="text1"/>
@@ -6020,7 +5534,7 @@
             <w14:round/>
           </w14:textOutline>
         </w:rPr>
-        <w:t xml:space="preserve">3.5 </w:t>
+        <w:t>Display met game</w:t>
       </w:r>
       <w:r>
         <w:rPr>
@@ -6036,13 +5550,9 @@
             <w14:round/>
           </w14:textOutline>
         </w:rPr>
-        <w:t>Ledelementen voor verlichting en versiering</w:t>
-      </w:r>
-      <w:bookmarkEnd w:id="39"/>
-    </w:p>
-    <w:p>
-      <w:pPr>
-        <w:pStyle w:val="Heading2"/>
+        <w:t>-</w:t>
+      </w:r>
+      <w:r>
         <w:rPr>
           <w:color w:val="000000" w:themeColor="text1"/>
           <w14:shadow w14:blurRad="38100" w14:dist="19050" w14:dir="2700000" w14:sx="100000" w14:sy="100000" w14:kx="0" w14:ky="0" w14:algn="tl">
@@ -6056,9 +5566,13 @@
             <w14:round/>
           </w14:textOutline>
         </w:rPr>
-      </w:pPr>
-      <w:bookmarkStart w:id="40" w:name="_Toc130472975"/>
-      <w:r>
+        <w:t>informatie</w:t>
+      </w:r>
+      <w:bookmarkEnd w:id="38"/>
+    </w:p>
+    <w:p>
+      <w:pPr>
+        <w:pStyle w:val="Heading2"/>
         <w:rPr>
           <w:color w:val="000000" w:themeColor="text1"/>
           <w14:shadow w14:blurRad="38100" w14:dist="19050" w14:dir="2700000" w14:sx="100000" w14:sy="100000" w14:kx="0" w14:ky="0" w14:algn="tl">
@@ -6072,8 +5586,8 @@
             <w14:round/>
           </w14:textOutline>
         </w:rPr>
-        <w:t xml:space="preserve">3.6 </w:t>
-      </w:r>
+      </w:pPr>
+      <w:bookmarkStart w:id="39" w:name="_Toc130472974"/>
       <w:r>
         <w:rPr>
           <w:color w:val="000000" w:themeColor="text1"/>
@@ -6088,60 +5602,9 @@
             <w14:round/>
           </w14:textOutline>
         </w:rPr>
-        <w:t>Luidsprekers</w:t>
-      </w:r>
-      <w:bookmarkEnd w:id="40"/>
-    </w:p>
-    <w:p>
-      <w:pPr>
-        <w:pStyle w:val="Heading2"/>
-        <w:rPr>
-          <w:color w:val="auto"/>
-          <w:sz w:val="56"/>
-          <w:szCs w:val="56"/>
-          <w:shd w:val="clear" w:color="auto" w:fill="E7E6E6" w:themeFill="background2"/>
-        </w:rPr>
-      </w:pPr>
-      <w:r>
-        <w:br w:type="page"/>
-      </w:r>
-    </w:p>
-    <w:p>
-      <w:pPr>
-        <w:pStyle w:val="Heading1"/>
-        <w:shd w:val="clear" w:color="auto" w:fill="E7E6E6" w:themeFill="background2"/>
-        <w:rPr>
-          <w:color w:val="auto"/>
-          <w:sz w:val="56"/>
-          <w:szCs w:val="56"/>
-          <w:shd w:val="clear" w:color="auto" w:fill="E7E6E6" w:themeFill="background2"/>
-        </w:rPr>
-      </w:pPr>
-      <w:bookmarkStart w:id="41" w:name="_Toc130472976"/>
-      <w:r>
-        <w:rPr>
-          <w:color w:val="auto"/>
-          <w:sz w:val="56"/>
-          <w:szCs w:val="56"/>
-          <w:shd w:val="clear" w:color="auto" w:fill="E7E6E6" w:themeFill="background2"/>
-        </w:rPr>
-        <w:lastRenderedPageBreak/>
-        <w:t xml:space="preserve">4 </w:t>
-      </w:r>
-      <w:r>
-        <w:rPr>
-          <w:color w:val="auto"/>
-          <w:sz w:val="56"/>
-          <w:szCs w:val="56"/>
-          <w:shd w:val="clear" w:color="auto" w:fill="E7E6E6" w:themeFill="background2"/>
-        </w:rPr>
-        <w:t>Technische uitwerking software</w:t>
-      </w:r>
-      <w:bookmarkEnd w:id="41"/>
-    </w:p>
-    <w:p>
-      <w:pPr>
-        <w:pStyle w:val="Heading2"/>
+        <w:t xml:space="preserve">3.5 </w:t>
+      </w:r>
+      <w:r>
         <w:rPr>
           <w:color w:val="000000" w:themeColor="text1"/>
           <w14:shadow w14:blurRad="38100" w14:dist="19050" w14:dir="2700000" w14:sx="100000" w14:sy="100000" w14:kx="0" w14:ky="0" w14:algn="tl">
@@ -6155,9 +5618,13 @@
             <w14:round/>
           </w14:textOutline>
         </w:rPr>
-      </w:pPr>
-      <w:bookmarkStart w:id="42" w:name="_Toc130472977"/>
-      <w:r>
+        <w:t>Ledelementen voor verlichting en versiering</w:t>
+      </w:r>
+      <w:bookmarkEnd w:id="39"/>
+    </w:p>
+    <w:p>
+      <w:pPr>
+        <w:pStyle w:val="Heading2"/>
         <w:rPr>
           <w:color w:val="000000" w:themeColor="text1"/>
           <w14:shadow w14:blurRad="38100" w14:dist="19050" w14:dir="2700000" w14:sx="100000" w14:sy="100000" w14:kx="0" w14:ky="0" w14:algn="tl">
@@ -6171,8 +5638,8 @@
             <w14:round/>
           </w14:textOutline>
         </w:rPr>
-        <w:t xml:space="preserve">4.1 </w:t>
-      </w:r>
+      </w:pPr>
+      <w:bookmarkStart w:id="40" w:name="_Toc130472975"/>
       <w:r>
         <w:rPr>
           <w:color w:val="000000" w:themeColor="text1"/>
@@ -6187,13 +5654,9 @@
             <w14:round/>
           </w14:textOutline>
         </w:rPr>
-        <w:t>Frontend</w:t>
-      </w:r>
-      <w:bookmarkEnd w:id="42"/>
-    </w:p>
-    <w:p>
-      <w:pPr>
-        <w:pStyle w:val="Heading2"/>
+        <w:t xml:space="preserve">3.6 </w:t>
+      </w:r>
+      <w:r>
         <w:rPr>
           <w:color w:val="000000" w:themeColor="text1"/>
           <w14:shadow w14:blurRad="38100" w14:dist="19050" w14:dir="2700000" w14:sx="100000" w14:sy="100000" w14:kx="0" w14:ky="0" w14:algn="tl">
@@ -6207,9 +5670,60 @@
             <w14:round/>
           </w14:textOutline>
         </w:rPr>
-      </w:pPr>
-      <w:bookmarkStart w:id="43" w:name="_Toc130472978"/>
-      <w:r>
+        <w:t>Luidsprekers</w:t>
+      </w:r>
+      <w:bookmarkEnd w:id="40"/>
+    </w:p>
+    <w:p>
+      <w:pPr>
+        <w:pStyle w:val="Heading2"/>
+        <w:rPr>
+          <w:color w:val="auto"/>
+          <w:sz w:val="56"/>
+          <w:szCs w:val="56"/>
+          <w:shd w:val="clear" w:color="auto" w:fill="E7E6E6" w:themeFill="background2"/>
+        </w:rPr>
+      </w:pPr>
+      <w:r>
+        <w:br w:type="page"/>
+      </w:r>
+    </w:p>
+    <w:p>
+      <w:pPr>
+        <w:pStyle w:val="Heading1"/>
+        <w:shd w:val="clear" w:color="auto" w:fill="E7E6E6" w:themeFill="background2"/>
+        <w:rPr>
+          <w:color w:val="auto"/>
+          <w:sz w:val="56"/>
+          <w:szCs w:val="56"/>
+          <w:shd w:val="clear" w:color="auto" w:fill="E7E6E6" w:themeFill="background2"/>
+        </w:rPr>
+      </w:pPr>
+      <w:bookmarkStart w:id="41" w:name="_Toc130472976"/>
+      <w:r>
+        <w:rPr>
+          <w:color w:val="auto"/>
+          <w:sz w:val="56"/>
+          <w:szCs w:val="56"/>
+          <w:shd w:val="clear" w:color="auto" w:fill="E7E6E6" w:themeFill="background2"/>
+        </w:rPr>
+        <w:lastRenderedPageBreak/>
+        <w:t xml:space="preserve">4 </w:t>
+      </w:r>
+      <w:r>
+        <w:rPr>
+          <w:color w:val="auto"/>
+          <w:sz w:val="56"/>
+          <w:szCs w:val="56"/>
+          <w:shd w:val="clear" w:color="auto" w:fill="E7E6E6" w:themeFill="background2"/>
+        </w:rPr>
+        <w:t>Technische uitwerking software</w:t>
+      </w:r>
+      <w:bookmarkEnd w:id="41"/>
+    </w:p>
+    <w:p>
+      <w:pPr>
+        <w:pStyle w:val="Heading2"/>
         <w:rPr>
           <w:color w:val="000000" w:themeColor="text1"/>
           <w14:shadow w14:blurRad="38100" w14:dist="19050" w14:dir="2700000" w14:sx="100000" w14:sy="100000" w14:kx="0" w14:ky="0" w14:algn="tl">
@@ -6223,8 +5737,8 @@
             <w14:round/>
           </w14:textOutline>
         </w:rPr>
-        <w:t xml:space="preserve">4.2 </w:t>
-      </w:r>
+      </w:pPr>
+      <w:bookmarkStart w:id="42" w:name="_Toc130472977"/>
       <w:r>
         <w:rPr>
           <w:color w:val="000000" w:themeColor="text1"/>
@@ -6239,13 +5753,9 @@
             <w14:round/>
           </w14:textOutline>
         </w:rPr>
-        <w:t>Backend</w:t>
-      </w:r>
-      <w:bookmarkEnd w:id="43"/>
-    </w:p>
-    <w:p>
-      <w:pPr>
-        <w:pStyle w:val="Heading2"/>
+        <w:t xml:space="preserve">4.1 </w:t>
+      </w:r>
+      <w:r>
         <w:rPr>
           <w:color w:val="000000" w:themeColor="text1"/>
           <w14:shadow w14:blurRad="38100" w14:dist="19050" w14:dir="2700000" w14:sx="100000" w14:sy="100000" w14:kx="0" w14:ky="0" w14:algn="tl">
@@ -6259,9 +5769,13 @@
             <w14:round/>
           </w14:textOutline>
         </w:rPr>
-      </w:pPr>
-      <w:bookmarkStart w:id="44" w:name="_Toc130472979"/>
-      <w:r>
+        <w:t>Frontend</w:t>
+      </w:r>
+      <w:bookmarkEnd w:id="42"/>
+    </w:p>
+    <w:p>
+      <w:pPr>
+        <w:pStyle w:val="Heading2"/>
         <w:rPr>
           <w:color w:val="000000" w:themeColor="text1"/>
           <w14:shadow w14:blurRad="38100" w14:dist="19050" w14:dir="2700000" w14:sx="100000" w14:sy="100000" w14:kx="0" w14:ky="0" w14:algn="tl">
@@ -6275,8 +5789,8 @@
             <w14:round/>
           </w14:textOutline>
         </w:rPr>
-        <w:t xml:space="preserve">4.3 </w:t>
-      </w:r>
+      </w:pPr>
+      <w:bookmarkStart w:id="43" w:name="_Toc130472978"/>
       <w:r>
         <w:rPr>
           <w:color w:val="000000" w:themeColor="text1"/>
@@ -6291,12 +5805,79 @@
             <w14:round/>
           </w14:textOutline>
         </w:rPr>
+        <w:t xml:space="preserve">4.2 </w:t>
+      </w:r>
+      <w:r>
+        <w:rPr>
+          <w:color w:val="000000" w:themeColor="text1"/>
+          <w14:shadow w14:blurRad="38100" w14:dist="19050" w14:dir="2700000" w14:sx="100000" w14:sy="100000" w14:kx="0" w14:ky="0" w14:algn="tl">
+            <w14:schemeClr w14:val="dk1">
+              <w14:alpha w14:val="60000"/>
+            </w14:schemeClr>
+          </w14:shadow>
+          <w14:textOutline w14:w="0" w14:cap="flat" w14:cmpd="sng" w14:algn="ctr">
+            <w14:noFill/>
+            <w14:prstDash w14:val="solid"/>
+            <w14:round/>
+          </w14:textOutline>
+        </w:rPr>
+        <w:t>Backend</w:t>
+      </w:r>
+      <w:bookmarkEnd w:id="43"/>
+    </w:p>
+    <w:p>
+      <w:pPr>
+        <w:pStyle w:val="Heading2"/>
+        <w:rPr>
+          <w:color w:val="000000" w:themeColor="text1"/>
+          <w14:shadow w14:blurRad="38100" w14:dist="19050" w14:dir="2700000" w14:sx="100000" w14:sy="100000" w14:kx="0" w14:ky="0" w14:algn="tl">
+            <w14:schemeClr w14:val="dk1">
+              <w14:alpha w14:val="60000"/>
+            </w14:schemeClr>
+          </w14:shadow>
+          <w14:textOutline w14:w="0" w14:cap="flat" w14:cmpd="sng" w14:algn="ctr">
+            <w14:noFill/>
+            <w14:prstDash w14:val="solid"/>
+            <w14:round/>
+          </w14:textOutline>
+        </w:rPr>
+      </w:pPr>
+      <w:bookmarkStart w:id="44" w:name="_Toc130472979"/>
+      <w:r>
+        <w:rPr>
+          <w:color w:val="000000" w:themeColor="text1"/>
+          <w14:shadow w14:blurRad="38100" w14:dist="19050" w14:dir="2700000" w14:sx="100000" w14:sy="100000" w14:kx="0" w14:ky="0" w14:algn="tl">
+            <w14:schemeClr w14:val="dk1">
+              <w14:alpha w14:val="60000"/>
+            </w14:schemeClr>
+          </w14:shadow>
+          <w14:textOutline w14:w="0" w14:cap="flat" w14:cmpd="sng" w14:algn="ctr">
+            <w14:noFill/>
+            <w14:prstDash w14:val="solid"/>
+            <w14:round/>
+          </w14:textOutline>
+        </w:rPr>
+        <w:t xml:space="preserve">4.3 </w:t>
+      </w:r>
+      <w:r>
+        <w:rPr>
+          <w:color w:val="000000" w:themeColor="text1"/>
+          <w14:shadow w14:blurRad="38100" w14:dist="19050" w14:dir="2700000" w14:sx="100000" w14:sy="100000" w14:kx="0" w14:ky="0" w14:algn="tl">
+            <w14:schemeClr w14:val="dk1">
+              <w14:alpha w14:val="60000"/>
+            </w14:schemeClr>
+          </w14:shadow>
+          <w14:textOutline w14:w="0" w14:cap="flat" w14:cmpd="sng" w14:algn="ctr">
+            <w14:noFill/>
+            <w14:prstDash w14:val="solid"/>
+            <w14:round/>
+          </w14:textOutline>
+        </w:rPr>
         <w:t>Communicatie tussen front</w:t>
       </w:r>
       <w:r>
         <w:rPr>
           <w:color w:val="000000" w:themeColor="text1"/>
-          <w:lang w:val="en-BE"/>
           <w14:shadow w14:blurRad="38100" w14:dist="19050" w14:dir="2700000" w14:sx="100000" w14:sy="100000" w14:kx="0" w14:ky="0" w14:algn="tl">
             <w14:schemeClr w14:val="dk1">
               <w14:alpha w14:val="60000"/>
@@ -7916,7 +7497,7 @@
                 <w:szCs w:val="23"/>
                 <w:lang w:eastAsia="nl-BE"/>
               </w:rPr>
-              <w:t>2, 9</w:t>
+              <w:t>2, 9, 11</w:t>
             </w:r>
           </w:p>
         </w:tc>
@@ -7955,7 +7536,7 @@
                 <w:szCs w:val="23"/>
                 <w:lang w:eastAsia="nl-BE"/>
               </w:rPr>
-              <w:t>Vertaling concreet + inleiding + titels</w:t>
+              <w:t>Vertaling concreet + inleiding + titels + hoofdstuk 2.1</w:t>
             </w:r>
           </w:p>
         </w:tc>
@@ -8162,16 +7743,7 @@
                 <w:szCs w:val="23"/>
                 <w:lang w:eastAsia="nl-BE"/>
               </w:rPr>
-              <w:t> </w:t>
-            </w:r>
-            <w:r>
-              <w:rPr>
-                <w:rFonts w:ascii="inherit" w:eastAsia="Times New Roman" w:hAnsi="inherit" w:cs="Times New Roman"/>
-                <w:sz w:val="23"/>
-                <w:szCs w:val="23"/>
-                <w:lang w:eastAsia="nl-BE"/>
-              </w:rPr>
-              <w:t>9</w:t>
+              <w:t> 9, 11, 12</w:t>
             </w:r>
           </w:p>
         </w:tc>
@@ -8200,7 +7772,7 @@
                 <w:rFonts w:ascii="inherit" w:eastAsia="Times New Roman" w:hAnsi="inherit" w:cs="Times New Roman"/>
                 <w:sz w:val="23"/>
                 <w:szCs w:val="23"/>
-                <w:lang w:val="en-BE" w:eastAsia="nl-BE"/>
+                <w:lang w:eastAsia="nl-BE"/>
               </w:rPr>
             </w:pPr>
             <w:r>
@@ -8210,7 +7782,47 @@
                 <w:szCs w:val="23"/>
                 <w:lang w:eastAsia="nl-BE"/>
               </w:rPr>
-              <w:t> </w:t>
+              <w:t> Inleiding</w:t>
+            </w:r>
+            <w:r>
+              <w:rPr>
+                <w:rFonts w:ascii="inherit" w:eastAsia="Times New Roman" w:hAnsi="inherit" w:cs="Times New Roman"/>
+                <w:sz w:val="23"/>
+                <w:szCs w:val="23"/>
+                <w:lang w:val="en-BE" w:eastAsia="nl-BE"/>
+              </w:rPr>
+              <w:t xml:space="preserve"> + </w:t>
+            </w:r>
+            <w:proofErr w:type="spellStart"/>
+            <w:r>
+              <w:rPr>
+                <w:rFonts w:ascii="inherit" w:eastAsia="Times New Roman" w:hAnsi="inherit" w:cs="Times New Roman"/>
+                <w:sz w:val="23"/>
+                <w:szCs w:val="23"/>
+                <w:lang w:val="en-BE" w:eastAsia="nl-BE"/>
+              </w:rPr>
+              <w:t>overlezen</w:t>
+            </w:r>
+            <w:proofErr w:type="spellEnd"/>
+          </w:p>
+          <w:p>
+            <w:pPr>
+              <w:spacing w:after="0" w:line="240" w:lineRule="auto"/>
+              <w:rPr>
+                <w:rFonts w:ascii="inherit" w:eastAsia="Times New Roman" w:hAnsi="inherit" w:cs="Times New Roman"/>
+                <w:sz w:val="23"/>
+                <w:szCs w:val="23"/>
+                <w:lang w:eastAsia="nl-BE"/>
+              </w:rPr>
+            </w:pPr>
+            <w:r>
+              <w:rPr>
+                <w:rFonts w:ascii="inherit" w:eastAsia="Times New Roman" w:hAnsi="inherit" w:cs="Times New Roman"/>
+                <w:sz w:val="23"/>
+                <w:szCs w:val="23"/>
+                <w:lang w:eastAsia="nl-BE"/>
+              </w:rPr>
+              <w:t xml:space="preserve"> Hoofdstuk 2 nalezen e</w:t>
             </w:r>
             <w:r>
               <w:rPr>
@@ -8219,16 +7831,7 @@
                 <w:szCs w:val="23"/>
                 <w:lang w:eastAsia="nl-BE"/>
               </w:rPr>
-              <w:t>Inleiding</w:t>
-            </w:r>
-            <w:r>
-              <w:rPr>
-                <w:rFonts w:ascii="inherit" w:eastAsia="Times New Roman" w:hAnsi="inherit" w:cs="Times New Roman"/>
-                <w:sz w:val="23"/>
-                <w:szCs w:val="23"/>
-                <w:lang w:val="en-BE" w:eastAsia="nl-BE"/>
-              </w:rPr>
-              <w:t xml:space="preserve"> + overlezen</w:t>
+              <w:t>n herschrijven</w:t>
             </w:r>
           </w:p>
         </w:tc>
@@ -8312,43 +7915,7 @@
                 <w:szCs w:val="23"/>
                 <w:lang w:eastAsia="nl-BE"/>
               </w:rPr>
-              <w:t> </w:t>
-            </w:r>
-            <w:r>
-              <w:rPr>
-                <w:rFonts w:ascii="inherit" w:eastAsia="Times New Roman" w:hAnsi="inherit" w:cs="Times New Roman"/>
-                <w:sz w:val="23"/>
-                <w:szCs w:val="23"/>
-                <w:lang w:eastAsia="nl-BE"/>
-              </w:rPr>
-              <w:t>1, 2</w:t>
-            </w:r>
-            <w:r>
-              <w:rPr>
-                <w:rFonts w:ascii="inherit" w:eastAsia="Times New Roman" w:hAnsi="inherit" w:cs="Times New Roman"/>
-                <w:sz w:val="23"/>
-                <w:szCs w:val="23"/>
-                <w:lang w:eastAsia="nl-BE"/>
-              </w:rPr>
-              <w:t>, 9</w:t>
-            </w:r>
-            <w:r>
-              <w:rPr>
-                <w:rFonts w:ascii="inherit" w:eastAsia="Times New Roman" w:hAnsi="inherit" w:cs="Times New Roman"/>
-                <w:sz w:val="23"/>
-                <w:szCs w:val="23"/>
-                <w:lang w:eastAsia="nl-BE"/>
-              </w:rPr>
-              <w:t>, 2</w:t>
-            </w:r>
-            <w:r>
-              <w:rPr>
-                <w:rFonts w:ascii="inherit" w:eastAsia="Times New Roman" w:hAnsi="inherit" w:cs="Times New Roman"/>
-                <w:sz w:val="23"/>
-                <w:szCs w:val="23"/>
-                <w:lang w:eastAsia="nl-BE"/>
-              </w:rPr>
-              <w:t>0</w:t>
+              <w:t> 1, 2, 9, 20</w:t>
             </w:r>
           </w:p>
         </w:tc>
@@ -8387,52 +7954,7 @@
                 <w:szCs w:val="23"/>
                 <w:lang w:eastAsia="nl-BE"/>
               </w:rPr>
-              <w:t> </w:t>
-            </w:r>
-            <w:r>
-              <w:rPr>
-                <w:rFonts w:ascii="inherit" w:eastAsia="Times New Roman" w:hAnsi="inherit" w:cs="Times New Roman"/>
-                <w:sz w:val="23"/>
-                <w:szCs w:val="23"/>
-                <w:lang w:eastAsia="nl-BE"/>
-              </w:rPr>
-              <w:t>Voorblad + concreet</w:t>
-            </w:r>
-            <w:r>
-              <w:rPr>
-                <w:rFonts w:ascii="inherit" w:eastAsia="Times New Roman" w:hAnsi="inherit" w:cs="Times New Roman"/>
-                <w:sz w:val="23"/>
-                <w:szCs w:val="23"/>
-                <w:lang w:eastAsia="nl-BE"/>
-              </w:rPr>
-              <w:t xml:space="preserve"> +</w:t>
-            </w:r>
-            <w:r>
-              <w:rPr>
-                <w:rFonts w:ascii="inherit" w:eastAsia="Times New Roman" w:hAnsi="inherit" w:cs="Times New Roman"/>
-                <w:sz w:val="23"/>
-                <w:szCs w:val="23"/>
-                <w:lang w:eastAsia="nl-BE"/>
-              </w:rPr>
-              <w:t xml:space="preserve"> herwerking inleiding + herwerking titels +</w:t>
-            </w:r>
-            <w:r>
-              <w:rPr>
-                <w:rFonts w:ascii="inherit" w:eastAsia="Times New Roman" w:hAnsi="inherit" w:cs="Times New Roman"/>
-                <w:sz w:val="23"/>
-                <w:szCs w:val="23"/>
-                <w:lang w:eastAsia="nl-BE"/>
-              </w:rPr>
-              <w:t xml:space="preserve"> </w:t>
-            </w:r>
-            <w:r>
-              <w:rPr>
-                <w:rFonts w:ascii="inherit" w:eastAsia="Times New Roman" w:hAnsi="inherit" w:cs="Times New Roman"/>
-                <w:sz w:val="23"/>
-                <w:szCs w:val="23"/>
-                <w:lang w:eastAsia="nl-BE"/>
-              </w:rPr>
-              <w:t>agenda</w:t>
+              <w:t> Voorblad + concreet + herwerking inleiding + herwerking titels + agenda</w:t>
             </w:r>
             <w:r>
               <w:rPr>
@@ -8441,8 +7963,39 @@
                 <w:szCs w:val="23"/>
                 <w:lang w:val="en-BE" w:eastAsia="nl-BE"/>
               </w:rPr>
-              <w:t xml:space="preserve"> + hoofdstuk 2.2, 2.3, 2.3, 2.4, 2.5 geschreven</w:t>
+              <w:t xml:space="preserve"> + </w:t>
             </w:r>
+            <w:proofErr w:type="spellStart"/>
+            <w:r>
+              <w:rPr>
+                <w:rFonts w:ascii="inherit" w:eastAsia="Times New Roman" w:hAnsi="inherit" w:cs="Times New Roman"/>
+                <w:sz w:val="23"/>
+                <w:szCs w:val="23"/>
+                <w:lang w:val="en-BE" w:eastAsia="nl-BE"/>
+              </w:rPr>
+              <w:t>hoofdstuk</w:t>
+            </w:r>
+            <w:proofErr w:type="spellEnd"/>
+            <w:r>
+              <w:rPr>
+                <w:rFonts w:ascii="inherit" w:eastAsia="Times New Roman" w:hAnsi="inherit" w:cs="Times New Roman"/>
+                <w:sz w:val="23"/>
+                <w:szCs w:val="23"/>
+                <w:lang w:val="en-BE" w:eastAsia="nl-BE"/>
+              </w:rPr>
+              <w:t xml:space="preserve"> 2.2, 2.3, 2.3, 2.4, 2.5 </w:t>
+            </w:r>
+            <w:proofErr w:type="spellStart"/>
+            <w:r>
+              <w:rPr>
+                <w:rFonts w:ascii="inherit" w:eastAsia="Times New Roman" w:hAnsi="inherit" w:cs="Times New Roman"/>
+                <w:sz w:val="23"/>
+                <w:szCs w:val="23"/>
+                <w:lang w:val="en-BE" w:eastAsia="nl-BE"/>
+              </w:rPr>
+              <w:t>geschreven</w:t>
+            </w:r>
+            <w:proofErr w:type="spellEnd"/>
           </w:p>
         </w:tc>
       </w:tr>
@@ -8682,7 +8235,7 @@
       <w:rPr>
         <w:noProof/>
       </w:rPr>
-      <w:instrText>22</w:instrText>
+      <w:instrText>20</w:instrText>
     </w:r>
     <w:r>
       <w:fldChar w:fldCharType="end"/>
@@ -8706,7 +8259,7 @@
       <w:rPr>
         <w:noProof/>
       </w:rPr>
-      <w:instrText>22</w:instrText>
+      <w:instrText>20</w:instrText>
     </w:r>
     <w:r>
       <w:fldChar w:fldCharType="end"/>
@@ -8718,7 +8271,7 @@
       <w:rPr>
         <w:noProof/>
       </w:rPr>
-      <w:t>22</w:t>
+      <w:t>20</w:t>
     </w:r>
     <w:r>
       <w:fldChar w:fldCharType="end"/>

</xml_diff>